<commit_message>
module 5 labs working
</commit_message>
<xml_diff>
--- a/Complimentary Course Content/Module5/Labs/Module 5 Lesson 5 Clustering Lab.docx
+++ b/Complimentary Course Content/Module5/Labs/Module 5 Lesson 5 Clustering Lab.docx
@@ -246,7 +246,7 @@
       <w:r>
         <w:t xml:space="preserve"> (</w:t>
       </w:r>
-      <w:hyperlink r:id="rId7" w:history="1">
+      <w:hyperlink r:id="rId8" w:history="1">
         <w:r>
           <w:rPr>
             <w:rStyle w:val="Hyperlink"/>
@@ -398,7 +398,18 @@
     </w:p>
     <w:p>
       <w:r>
-        <w:t>Clustering is a very common machine learning task.  It is the process of reviewing input data and sorting them into groups without any label.  For example, take a clustering algorithm that accepts article information as input and group</w:t>
+        <w:t xml:space="preserve">Clustering is a very common </w:t>
+      </w:r>
+      <w:proofErr w:type="gramStart"/>
+      <w:r>
+        <w:t>machine learning</w:t>
+      </w:r>
+      <w:proofErr w:type="gramEnd"/>
+      <w:r>
+        <w:t xml:space="preserve"> task.  It is the process of reviewing input data and sorting them into groups without any label.  For example, take a clustering algorithm that accepts article information as input and </w:t>
+      </w:r>
+      <w:r>
+        <w:t>group</w:t>
       </w:r>
       <w:r>
         <w:t>s</w:t>
@@ -414,7 +425,10 @@
       </w:r>
       <w:proofErr w:type="spellEnd"/>
       <w:r>
-        <w:t xml:space="preserve"> is an algorithm that can be used for clustering. It is particularly useful for cluster</w:t>
+        <w:t xml:space="preserve"> is an algorithm that can be used for clustering. </w:t>
+      </w:r>
+      <w:r>
+        <w:t>It is particularly useful for cluster</w:t>
       </w:r>
       <w:r>
         <w:t>ing</w:t>
@@ -471,7 +485,10 @@
         <w:t xml:space="preserve"> notebook with </w:t>
       </w:r>
       <w:r>
-        <w:t>Spark kernel</w:t>
+        <w:t>Spark</w:t>
+      </w:r>
+      <w:r>
+        <w:t xml:space="preserve"> kernel</w:t>
       </w:r>
     </w:p>
     <w:p>
@@ -479,7 +496,27 @@
         <w:t>From the Azure Portal, navigate to the Spark cluster that the student just c</w:t>
       </w:r>
       <w:r>
-        <w:t xml:space="preserve">reated. </w:t>
+        <w:t>reated</w:t>
+      </w:r>
+      <w:r>
+        <w:t xml:space="preserve"> – the default number of work nodes should be 4. If it is less than 2 nodes, it may not </w:t>
+      </w:r>
+      <w:proofErr w:type="gramStart"/>
+      <w:r>
+        <w:t>work</w:t>
+      </w:r>
+      <w:proofErr w:type="gramEnd"/>
+      <w:r>
+        <w:t xml:space="preserve"> as it does not have enough resources</w:t>
+      </w:r>
+      <w:r>
+        <w:t xml:space="preserve">. </w:t>
+      </w:r>
+      <w:r>
+        <w:t>.</w:t>
+      </w:r>
+      <w:r>
+        <w:t xml:space="preserve"> </w:t>
       </w:r>
       <w:r>
         <w:t xml:space="preserve">It can be found under </w:t>
@@ -582,7 +619,7 @@
                           </pic:cNvPicPr>
                         </pic:nvPicPr>
                         <pic:blipFill>
-                          <a:blip r:embed="rId8" cstate="print">
+                          <a:blip r:embed="rId9" cstate="print">
                             <a:extLst>
                               <a:ext uri="{28A0092B-C50C-407E-A947-70E740481C1C}">
                                 <a14:useLocalDpi xmlns:a14="http://schemas.microsoft.com/office/drawing/2010/main" val="0"/>
@@ -650,9 +687,9 @@
               </wp:anchor>
             </w:drawing>
           </mc:Choice>
-          <mc:Fallback xmlns:w15="http://schemas.microsoft.com/office/word/2012/wordml">
+          <mc:Fallback>
             <w:pict>
-              <v:group w14:anchorId="4BF2A8A3" id="Group 2" o:spid="_x0000_s1026" style="position:absolute;margin-left:376.2pt;margin-top:499.2pt;width:105.3pt;height:118.8pt;z-index:251661312;mso-position-horizontal-relative:page;mso-position-vertical-relative:page" coordsize="13373,15087" o:gfxdata="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">
+              <v:group id="Group 2" o:spid="_x0000_s1026" style="position:absolute;margin-left:376.2pt;margin-top:499.2pt;width:105.3pt;height:118.8pt;z-index:251661312;mso-position-horizontal-relative:page;mso-position-vertical-relative:page" coordsize="1337310,1508760" o:gfxdata="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">
                 <v:shapetype id="_x0000_t75" coordsize="21600,21600" o:spt="75" o:preferrelative="t" path="m@4@5l@4@11@9@11@9@5xe" filled="f" stroked="f">
                   <v:stroke joinstyle="miter"/>
                   <v:formulas>
@@ -672,11 +709,11 @@
                   <v:path o:extrusionok="f" gradientshapeok="t" o:connecttype="rect"/>
                   <o:lock v:ext="edit" aspectratio="t"/>
                 </v:shapetype>
-                <v:shape id="Picture 88" o:spid="_x0000_s1027" type="#_x0000_t75" style="position:absolute;width:13373;height:15087;visibility:visible;mso-wrap-style:square" o:gfxdata="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">
-                  <v:imagedata r:id="rId9" o:title=""/>
+                <v:shape id="Picture 88" o:spid="_x0000_s1027" type="#_x0000_t75" style="position:absolute;width:1337310;height:1508760;visibility:visible;mso-wrap-style:square" o:gfxdata="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">
+                  <v:imagedata r:id="rId10" o:title=""/>
                   <v:path arrowok="t"/>
                 </v:shape>
-                <v:rect id="Rectangle 1" o:spid="_x0000_s1028" style="position:absolute;left:1524;top:12039;width:4267;height:1600;visibility:visible;mso-wrap-style:square;v-text-anchor:middle" o:gfxdata="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" filled="f" strokecolor="red" strokeweight="1pt"/>
+                <v:rect id="Rectangle 1" o:spid="_x0000_s1028" style="position:absolute;left:152400;top:1203960;width:426720;height:160020;visibility:visible;mso-wrap-style:square;v-text-anchor:middle" o:gfxdata="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" filled="f" strokecolor="red" strokeweight="1pt"/>
                 <w10:wrap anchorx="page" anchory="page"/>
               </v:group>
             </w:pict>
@@ -703,7 +740,7 @@
                     <pic:cNvPicPr/>
                   </pic:nvPicPr>
                   <pic:blipFill>
-                    <a:blip r:embed="rId10" cstate="print">
+                    <a:blip r:embed="rId11" cstate="print">
                       <a:extLst>
                         <a:ext uri="{28A0092B-C50C-407E-A947-70E740481C1C}">
                           <a14:useLocalDpi xmlns:a14="http://schemas.microsoft.com/office/drawing/2010/main" val="0"/>
@@ -755,7 +792,6 @@
     </w:p>
     <w:p>
       <w:r>
-        <w:lastRenderedPageBreak/>
         <w:t xml:space="preserve">You may also reach the </w:t>
       </w:r>
       <w:proofErr w:type="spellStart"/>
@@ -782,13 +818,17 @@
         </w:numPr>
       </w:pPr>
       <w:r>
+        <w:lastRenderedPageBreak/>
         <w:t>Na</w:t>
       </w:r>
       <w:r>
         <w:t xml:space="preserve">me the </w:t>
       </w:r>
       <w:r>
-        <w:t xml:space="preserve">Spark kernel a </w:t>
+        <w:t>Spark</w:t>
+      </w:r>
+      <w:r>
+        <w:t xml:space="preserve"> kernel a </w:t>
       </w:r>
       <w:proofErr w:type="gramStart"/>
       <w:r>
@@ -832,7 +872,7 @@
                     <pic:cNvPicPr/>
                   </pic:nvPicPr>
                   <pic:blipFill>
-                    <a:blip r:embed="rId11">
+                    <a:blip r:embed="rId12">
                       <a:extLst>
                         <a:ext uri="{28A0092B-C50C-407E-A947-70E740481C1C}">
                           <a14:useLocalDpi xmlns:a14="http://schemas.microsoft.com/office/drawing/2010/main" val="0"/>
@@ -958,6 +998,17 @@
     </w:p>
     <w:p>
       <w:pPr>
+        <w:pStyle w:val="Code"/>
+        <w:ind w:left="360"/>
+      </w:pPr>
+      <w:bookmarkStart w:id="0" w:name="_GoBack"/>
+      <w:r>
+        <w:t>import sqlContext.implicits._</w:t>
+      </w:r>
+    </w:p>
+    <w:bookmarkEnd w:id="0"/>
+    <w:p>
+      <w:pPr>
         <w:ind w:left="360"/>
       </w:pPr>
     </w:p>
@@ -1139,7 +1190,6 @@
         <w:ind w:left="360"/>
       </w:pPr>
       <w:r>
-        <w:lastRenderedPageBreak/>
         <w:t>val dataDF = sqlContext.read.json("wasb:////HdiSamples/HdiSamples/TwitterTrendsSampleData/tweets.txt").cache()</w:t>
       </w:r>
     </w:p>
@@ -1190,6 +1240,7 @@
         </w:numPr>
       </w:pPr>
       <w:r>
+        <w:lastRenderedPageBreak/>
         <w:t>Convert the sentence in lower letters to words using tokenizer</w:t>
       </w:r>
     </w:p>
@@ -1340,11 +1391,6 @@
       <w:pPr>
         <w:pStyle w:val="Code"/>
         <w:ind w:left="360"/>
-      </w:pPr>
-    </w:p>
-    <w:p>
-      <w:pPr>
-        <w:pStyle w:val="ListParagraph"/>
       </w:pPr>
     </w:p>
     <w:p>
@@ -1539,6 +1585,7 @@
         <w:pStyle w:val="Code"/>
       </w:pPr>
       <w:r>
+        <w:lastRenderedPageBreak/>
         <w:t>+------------------+--------------------+--------------------+</w:t>
       </w:r>
     </w:p>
@@ -1763,7 +1810,6 @@
         <w:ind w:left="360"/>
       </w:pPr>
       <w:r>
-        <w:lastRenderedPageBreak/>
         <w:t>|537350568231337985|[s, horizon, clou...|(2000,[71,115,116...|</w:t>
       </w:r>
     </w:p>
@@ -1859,6 +1905,7 @@
         <w:ind w:left="360"/>
       </w:pPr>
       <w:r>
+        <w:lastRenderedPageBreak/>
         <w:t>val idfModel = idf.fit(featurizedDataDF)</w:t>
       </w:r>
     </w:p>
@@ -2078,7 +2125,7 @@
           <w:szCs w:val="20"/>
           <w:lang w:eastAsia="ko-KR"/>
         </w:rPr>
-        <w:t>model = pipeline.fit(data</w:t>
+        <w:t>model = pipeline.fit(</w:t>
       </w:r>
       <w:r>
         <w:rPr>
@@ -2088,54 +2135,9 @@
           <w:szCs w:val="20"/>
           <w:lang w:eastAsia="ko-KR"/>
         </w:rPr>
-        <w:t>DF)</w:t>
-      </w:r>
-    </w:p>
-    <w:p>
-      <w:pPr>
-        <w:pStyle w:val="NoSpacing"/>
-      </w:pPr>
-    </w:p>
-    <w:p>
-      <w:pPr>
-        <w:pStyle w:val="ListParagraph"/>
-        <w:numPr>
-          <w:ilvl w:val="0"/>
-          <w:numId w:val="20"/>
-        </w:numPr>
-      </w:pPr>
-      <w:r>
-        <w:t>Run the test data set</w:t>
-      </w:r>
-    </w:p>
-    <w:p>
-      <w:r>
-        <w:t>Based on the input data</w:t>
-      </w:r>
-      <w:r>
-        <w:t xml:space="preserve"> modified</w:t>
-      </w:r>
-      <w:r>
-        <w:t xml:space="preserve">, we develop a model for the </w:t>
-      </w:r>
-      <w:r>
-        <w:t>clustering</w:t>
-      </w:r>
-      <w:r>
-        <w:t xml:space="preserve"> algorithm.  </w:t>
-      </w:r>
-      <w:r>
-        <w:t>However, we train and test the model with the same data set. Test data set actually should be another data set in order to check out the accuracy of the model.</w:t>
-      </w:r>
-    </w:p>
-    <w:p>
-      <w:r>
-        <w:t>In an empty cell, paste the following code example and press SHIFT + ENTER.</w:t>
-      </w:r>
-    </w:p>
-    <w:p>
-      <w:pPr>
-        <w:pStyle w:val="Code"/>
+        <w:t>data</w:t>
+      </w:r>
+      <w:r>
         <w:rPr>
           <w:rFonts w:ascii="Courier New" w:eastAsia="Times New Roman" w:hAnsi="Courier New" w:cs="Courier New"/>
           <w:color w:val="auto"/>
@@ -2143,7 +2145,8 @@
           <w:szCs w:val="20"/>
           <w:lang w:eastAsia="ko-KR"/>
         </w:rPr>
-      </w:pPr>
+        <w:t>DF</w:t>
+      </w:r>
       <w:r>
         <w:rPr>
           <w:rFonts w:ascii="Courier New" w:eastAsia="Times New Roman" w:hAnsi="Courier New" w:cs="Courier New"/>
@@ -2152,7 +2155,71 @@
           <w:szCs w:val="20"/>
           <w:lang w:eastAsia="ko-KR"/>
         </w:rPr>
+        <w:t>)</w:t>
+      </w:r>
+    </w:p>
+    <w:p>
+      <w:pPr>
+        <w:pStyle w:val="NoSpacing"/>
+      </w:pPr>
+    </w:p>
+    <w:p>
+      <w:pPr>
+        <w:pStyle w:val="ListParagraph"/>
+        <w:numPr>
+          <w:ilvl w:val="0"/>
+          <w:numId w:val="20"/>
+        </w:numPr>
+      </w:pPr>
+      <w:r>
+        <w:t>Run the test data set</w:t>
+      </w:r>
+    </w:p>
+    <w:p>
+      <w:r>
+        <w:t>Based on the input data</w:t>
+      </w:r>
+      <w:r>
+        <w:t xml:space="preserve"> modified</w:t>
+      </w:r>
+      <w:r>
+        <w:t xml:space="preserve">, we develop a model for the </w:t>
+      </w:r>
+      <w:r>
+        <w:t>clustering</w:t>
+      </w:r>
+      <w:r>
+        <w:t xml:space="preserve"> algorithm.  </w:t>
+      </w:r>
+      <w:r>
+        <w:t>However, we train and test the model with the same data set. Test data set actually should be another data set in order to check out the accuracy of the model.</w:t>
+      </w:r>
+    </w:p>
+    <w:p>
+      <w:r>
+        <w:t>In an empty cell, paste the following code example and press SHIFT + ENTER.</w:t>
+      </w:r>
+    </w:p>
+    <w:p>
+      <w:pPr>
+        <w:pStyle w:val="Code"/>
+        <w:rPr>
+          <w:color w:val="auto"/>
+        </w:rPr>
+      </w:pPr>
+      <w:r>
+        <w:rPr>
+          <w:color w:val="auto"/>
+        </w:rPr>
         <w:t>val predictionsDF = mod</w:t>
+      </w:r>
+      <w:r>
+        <w:rPr>
+          <w:rFonts w:ascii="Courier New" w:hAnsi="Courier New"/>
+          <w:color w:val="auto"/>
+          <w:sz w:val="20"/>
+        </w:rPr>
+        <w:t>el.transform(</w:t>
       </w:r>
       <w:r>
         <w:rPr>
@@ -2162,7 +2229,7 @@
           <w:szCs w:val="20"/>
           <w:lang w:eastAsia="ko-KR"/>
         </w:rPr>
-        <w:t>el.transform(data</w:t>
+        <w:t>data</w:t>
       </w:r>
       <w:r>
         <w:rPr>
@@ -2172,39 +2239,35 @@
           <w:szCs w:val="20"/>
           <w:lang w:eastAsia="ko-KR"/>
         </w:rPr>
-        <w:t>DF)</w:t>
-      </w:r>
-    </w:p>
-    <w:p>
-      <w:pPr>
-        <w:pStyle w:val="Code"/>
+        <w:t>DF</w:t>
+      </w:r>
+      <w:r>
         <w:rPr>
-          <w:rFonts w:ascii="Courier New" w:eastAsia="Times New Roman" w:hAnsi="Courier New" w:cs="Courier New"/>
+          <w:color w:val="auto"/>
+        </w:rPr>
+        <w:t>)</w:t>
+      </w:r>
+    </w:p>
+    <w:p>
+      <w:pPr>
+        <w:pStyle w:val="Code"/>
+        <w:rPr>
+          <w:color w:val="auto"/>
+        </w:rPr>
+      </w:pPr>
+    </w:p>
+    <w:p>
+      <w:pPr>
+        <w:pStyle w:val="Code"/>
+        <w:rPr>
+          <w:rFonts w:ascii="Courier New" w:hAnsi="Courier New"/>
           <w:color w:val="auto"/>
           <w:sz w:val="20"/>
-          <w:szCs w:val="20"/>
-          <w:lang w:eastAsia="ko-KR"/>
         </w:rPr>
       </w:pPr>
-    </w:p>
-    <w:p>
-      <w:pPr>
-        <w:pStyle w:val="Code"/>
+      <w:r>
         <w:rPr>
-          <w:rFonts w:ascii="Courier New" w:eastAsia="Times New Roman" w:hAnsi="Courier New" w:cs="Courier New"/>
           <w:color w:val="auto"/>
-          <w:sz w:val="20"/>
-          <w:szCs w:val="20"/>
-          <w:lang w:eastAsia="ko-KR"/>
-        </w:rPr>
-      </w:pPr>
-      <w:r>
-        <w:rPr>
-          <w:rFonts w:ascii="Courier New" w:eastAsia="Times New Roman" w:hAnsi="Courier New" w:cs="Courier New"/>
-          <w:color w:val="auto"/>
-          <w:sz w:val="20"/>
-          <w:szCs w:val="20"/>
-          <w:lang w:eastAsia="ko-KR"/>
         </w:rPr>
         <w:t>predictionsDF.groupBy("prediction").count().show(numClusters)</w:t>
       </w:r>
@@ -2393,10 +2456,9 @@
         <w:ind w:left="360"/>
       </w:pPr>
       <w:r>
+        <w:lastRenderedPageBreak/>
         <w:t>+----------+-----+</w:t>
       </w:r>
-      <w:bookmarkStart w:id="0" w:name="_GoBack"/>
-      <w:bookmarkEnd w:id="0"/>
     </w:p>
     <w:p>
       <w:pPr>
@@ -2463,7 +2525,16 @@
         <w:ind w:left="360"/>
       </w:pPr>
       <w:r>
-        <w:t>%sql</w:t>
+        <w:rPr>
+          <w:b/>
+        </w:rPr>
+        <w:t>%%</w:t>
+      </w:r>
+      <w:r>
+        <w:rPr>
+          <w:b/>
+        </w:rPr>
+        <w:t>sql</w:t>
       </w:r>
     </w:p>
     <w:p>
@@ -2557,7 +2628,10 @@
         <w:t xml:space="preserve">shows </w:t>
       </w:r>
       <w:r>
-        <w:t>Cloud, Blogs</w:t>
+        <w:t>Cloud</w:t>
+      </w:r>
+      <w:r>
+        <w:t>, Blogs</w:t>
       </w:r>
       <w:r>
         <w:t>...</w:t>
@@ -2636,7 +2710,6 @@
         <w:ind w:left="360"/>
       </w:pPr>
       <w:r>
-        <w:lastRenderedPageBreak/>
         <w:t>Cloud</w:t>
       </w:r>
       <w:r>
@@ -2693,7 +2766,16 @@
         <w:ind w:left="360"/>
       </w:pPr>
       <w:r>
-        <w:t>%sql</w:t>
+        <w:rPr>
+          <w:b/>
+        </w:rPr>
+        <w:t>%%</w:t>
+      </w:r>
+      <w:r>
+        <w:rPr>
+          <w:b/>
+        </w:rPr>
+        <w:t>sql</w:t>
       </w:r>
     </w:p>
     <w:p>
@@ -2720,7 +2802,13 @@
         <w:ind w:left="360"/>
       </w:pPr>
       <w:r>
-        <w:t xml:space="preserve">where prediction = 5 AND </w:t>
+        <w:t xml:space="preserve">where prediction = </w:t>
+      </w:r>
+      <w:r>
+        <w:t>2</w:t>
+      </w:r>
+      <w:r>
+        <w:t xml:space="preserve"> AND </w:t>
       </w:r>
     </w:p>
     <w:p>
@@ -2790,304 +2878,1658 @@
         <w:t xml:space="preserve"> </w:t>
       </w:r>
       <w:r>
-        <w:t xml:space="preserve">social, big data, Cloud... </w:t>
+        <w:t>social</w:t>
+      </w:r>
+      <w:r>
+        <w:t xml:space="preserve">, big data, </w:t>
+      </w:r>
+      <w:proofErr w:type="spellStart"/>
+      <w:r>
+        <w:t>DevOPs</w:t>
+      </w:r>
+      <w:proofErr w:type="spellEnd"/>
+      <w:proofErr w:type="gramStart"/>
+      <w:r>
+        <w:t>....</w:t>
+      </w:r>
+      <w:r>
+        <w:t>Cloud</w:t>
+      </w:r>
+      <w:proofErr w:type="gramEnd"/>
+      <w:r>
+        <w:t xml:space="preserve">... </w:t>
       </w:r>
       <w:r>
         <w:t>for group</w:t>
       </w:r>
       <w:r>
-        <w:t xml:space="preserve"> 5:</w:t>
-      </w:r>
-    </w:p>
-    <w:p>
-      <w:pPr>
-        <w:pStyle w:val="Code"/>
-        <w:ind w:left="360"/>
-      </w:pPr>
-      <w:r>
-        <w:t># -----------------</w:t>
-      </w:r>
-    </w:p>
-    <w:p>
-      <w:pPr>
-        <w:pStyle w:val="Code"/>
-        <w:ind w:left="360"/>
-      </w:pPr>
-      <w:r>
-        <w:t># THIS IS AN OUTPUT</w:t>
-      </w:r>
-    </w:p>
-    <w:p>
-      <w:pPr>
-        <w:pStyle w:val="Code"/>
-        <w:ind w:left="360"/>
-      </w:pPr>
-      <w:r>
-        <w:t># -----------------</w:t>
-      </w:r>
-    </w:p>
-    <w:p>
-      <w:pPr>
-        <w:pStyle w:val="Code"/>
-        <w:ind w:left="360"/>
-      </w:pPr>
-      <w:r>
-        <w:t>Type:Table Pie Line Area Bar</w:t>
-      </w:r>
-    </w:p>
-    <w:p>
-      <w:pPr>
-        <w:pStyle w:val="Code"/>
-        <w:ind w:left="360"/>
-      </w:pPr>
-      <w:r>
-        <w:t>_c0</w:t>
-      </w:r>
-      <w:r>
-        <w:tab/>
-        <w:t>_c1</w:t>
-      </w:r>
-      <w:r>
-        <w:tab/>
-        <w:t>_c2</w:t>
-      </w:r>
-      <w:r>
-        <w:tab/>
-        <w:t>_c3</w:t>
-      </w:r>
-      <w:r>
-        <w:tab/>
-        <w:t>prediction</w:t>
-      </w:r>
-    </w:p>
-    <w:p>
-      <w:pPr>
-        <w:pStyle w:val="Code"/>
-        <w:ind w:left="360"/>
-      </w:pPr>
-      <w:r>
-        <w:t>social</w:t>
-      </w:r>
-      <w:r>
-        <w:tab/>
-        <w:t>mobile</w:t>
-      </w:r>
-      <w:r>
-        <w:tab/>
-        <w:t>bigdata</w:t>
-      </w:r>
-      <w:r>
-        <w:tab/>
-        <w:t>cloud</w:t>
-      </w:r>
-      <w:r>
-        <w:tab/>
-        <w:t>5</w:t>
-      </w:r>
-    </w:p>
-    <w:p>
-      <w:pPr>
-        <w:pStyle w:val="Code"/>
-        <w:ind w:left="360"/>
-      </w:pPr>
-      <w:r>
-        <w:t>bnw</w:t>
-      </w:r>
-      <w:r>
-        <w:tab/>
-        <w:t>bnw_city</w:t>
-      </w:r>
-      <w:r>
-        <w:tab/>
-        <w:t>bnw_life</w:t>
-      </w:r>
-      <w:r>
-        <w:tab/>
-        <w:t>bnw_capture</w:t>
-      </w:r>
-      <w:r>
-        <w:tab/>
-        <w:t>5</w:t>
-      </w:r>
-    </w:p>
-    <w:p>
-      <w:pPr>
-        <w:pStyle w:val="Code"/>
-        <w:ind w:left="360"/>
-      </w:pPr>
-      <w:r>
-        <w:t>webinars</w:t>
-      </w:r>
-      <w:r>
-        <w:tab/>
-        <w:t>cloud</w:t>
-      </w:r>
-      <w:r>
-        <w:tab/>
-        <w:t>cloudleader</w:t>
-      </w:r>
-      <w:r>
-        <w:tab/>
-        <w:t>freedoc</w:t>
-      </w:r>
-      <w:r>
-        <w:tab/>
-        <w:t>5</w:t>
-      </w:r>
-    </w:p>
-    <w:p>
-      <w:pPr>
-        <w:pStyle w:val="Code"/>
-        <w:ind w:left="360"/>
-      </w:pPr>
-      <w:r>
-        <w:t>IBM</w:t>
-      </w:r>
-      <w:r>
-        <w:tab/>
-        <w:t>Cloud</w:t>
-      </w:r>
-      <w:r>
-        <w:tab/>
-        <w:t>Twitter</w:t>
-      </w:r>
-      <w:r>
-        <w:tab/>
-        <w:t>SaaS</w:t>
-      </w:r>
-      <w:r>
-        <w:tab/>
-        <w:t>5</w:t>
-      </w:r>
-    </w:p>
-    <w:p>
-      <w:pPr>
-        <w:pStyle w:val="Code"/>
-        <w:ind w:left="360"/>
-      </w:pPr>
-      <w:r>
-        <w:t>vegas</w:t>
-      </w:r>
-      <w:r>
-        <w:tab/>
-        <w:t>babe</w:t>
-      </w:r>
-      <w:r>
-        <w:tab/>
-        <w:t>sad</w:t>
-      </w:r>
-      <w:r>
-        <w:tab/>
-        <w:t>instaframe</w:t>
-      </w:r>
-      <w:r>
-        <w:tab/>
-        <w:t>5</w:t>
-      </w:r>
-    </w:p>
-    <w:p>
-      <w:pPr>
-        <w:pStyle w:val="Code"/>
-        <w:ind w:left="360"/>
-      </w:pPr>
-      <w:r>
-        <w:t>CANITPRO</w:t>
-      </w:r>
-      <w:r>
-        <w:tab/>
-        <w:t>ITPRO</w:t>
-      </w:r>
-      <w:r>
-        <w:tab/>
-        <w:t>Cloud</w:t>
-      </w:r>
-      <w:r>
-        <w:tab/>
-        <w:t>Azure</w:t>
-      </w:r>
-      <w:r>
-        <w:tab/>
-        <w:t>5</w:t>
-      </w:r>
-    </w:p>
-    <w:p>
-      <w:pPr>
-        <w:pStyle w:val="Code"/>
-        <w:ind w:left="360"/>
-      </w:pPr>
-      <w:r>
-        <w:t>Epicor</w:t>
-      </w:r>
-      <w:r>
-        <w:tab/>
-        <w:t>Cloud</w:t>
-      </w:r>
-      <w:r>
-        <w:tab/>
-        <w:t>ERP</w:t>
-      </w:r>
-      <w:r>
-        <w:tab/>
-        <w:t>clouderp</w:t>
-      </w:r>
-      <w:r>
-        <w:tab/>
-        <w:t>5</w:t>
-      </w:r>
-    </w:p>
-    <w:p>
-      <w:pPr>
-        <w:pStyle w:val="Code"/>
-        <w:ind w:left="360"/>
-      </w:pPr>
-      <w:r>
-        <w:t>WordPress</w:t>
-      </w:r>
-      <w:r>
-        <w:tab/>
-        <w:t>SSD</w:t>
-      </w:r>
-      <w:r>
-        <w:tab/>
-        <w:t>Cloud</w:t>
-      </w:r>
-      <w:r>
-        <w:tab/>
-        <w:t>WP</w:t>
-      </w:r>
-      <w:r>
-        <w:tab/>
-        <w:t>5</w:t>
-      </w:r>
-    </w:p>
-    <w:p>
-      <w:pPr>
-        <w:pStyle w:val="Code"/>
-        <w:ind w:left="360"/>
-      </w:pPr>
-      <w:r>
-        <w:t>cloud</w:t>
-      </w:r>
-      <w:r>
-        <w:tab/>
-        <w:t>free</w:t>
-      </w:r>
-      <w:r>
-        <w:tab/>
-        <w:t>freebie</w:t>
-      </w:r>
-      <w:r>
-        <w:tab/>
-        <w:t>deals</w:t>
-      </w:r>
-      <w:r>
-        <w:tab/>
-        <w:t>5</w:t>
-      </w:r>
-    </w:p>
-    <w:p>
-      <w:r>
-        <w:t xml:space="preserve">You may try predictions 3, 4, 6 to see what the output looks like. </w:t>
+        <w:t xml:space="preserve"> </w:t>
+      </w:r>
+      <w:r>
+        <w:t>2</w:t>
+      </w:r>
+      <w:r>
+        <w:t>:</w:t>
+      </w:r>
+    </w:p>
+    <w:p>
+      <w:pPr>
+        <w:spacing w:after="0" w:line="240" w:lineRule="auto"/>
+        <w:ind w:left="630"/>
+        <w:rPr>
+          <w:rFonts w:ascii="Consolas" w:hAnsi="Consolas"/>
+          <w:color w:val="auto"/>
+          <w:sz w:val="18"/>
+        </w:rPr>
+      </w:pPr>
+      <w:r>
+        <w:rPr>
+          <w:rFonts w:ascii="Consolas" w:hAnsi="Consolas"/>
+          <w:color w:val="auto"/>
+          <w:sz w:val="18"/>
+        </w:rPr>
+        <w:t>Type:</w:t>
+      </w:r>
+    </w:p>
+    <w:tbl>
+      <w:tblPr>
+        <w:tblW w:w="0" w:type="auto"/>
+        <w:tblCellSpacing w:w="15" w:type="dxa"/>
+        <w:tblInd w:w="532" w:type="dxa"/>
+        <w:tblBorders>
+          <w:top w:val="outset" w:sz="6" w:space="0" w:color="auto"/>
+          <w:left w:val="outset" w:sz="6" w:space="0" w:color="auto"/>
+          <w:bottom w:val="outset" w:sz="6" w:space="0" w:color="auto"/>
+          <w:right w:val="outset" w:sz="6" w:space="0" w:color="auto"/>
+        </w:tblBorders>
+        <w:tblCellMar>
+          <w:top w:w="15" w:type="dxa"/>
+          <w:left w:w="15" w:type="dxa"/>
+          <w:bottom w:w="15" w:type="dxa"/>
+          <w:right w:w="15" w:type="dxa"/>
+        </w:tblCellMar>
+        <w:tblLook w:val="04A0" w:firstRow="1" w:lastRow="0" w:firstColumn="1" w:lastColumn="0" w:noHBand="0" w:noVBand="1"/>
+      </w:tblPr>
+      <w:tblGrid>
+        <w:gridCol w:w="1230"/>
+        <w:gridCol w:w="1413"/>
+        <w:gridCol w:w="1314"/>
+        <w:gridCol w:w="1017"/>
+        <w:gridCol w:w="1725"/>
+      </w:tblGrid>
+      <w:tr>
+        <w:trPr>
+          <w:tblHeader/>
+          <w:tblCellSpacing w:w="15" w:type="dxa"/>
+        </w:trPr>
+        <w:tc>
+          <w:tcPr>
+            <w:tcW w:w="1185" w:type="dxa"/>
+            <w:tcBorders>
+              <w:top w:val="outset" w:sz="6" w:space="0" w:color="auto"/>
+              <w:left w:val="outset" w:sz="6" w:space="0" w:color="auto"/>
+              <w:bottom w:val="outset" w:sz="6" w:space="0" w:color="auto"/>
+              <w:right w:val="outset" w:sz="6" w:space="0" w:color="auto"/>
+            </w:tcBorders>
+            <w:vAlign w:val="center"/>
+            <w:hideMark/>
+          </w:tcPr>
+          <w:p>
+            <w:pPr>
+              <w:spacing w:after="0" w:line="240" w:lineRule="auto"/>
+              <w:ind w:left="630"/>
+              <w:jc w:val="center"/>
+              <w:rPr>
+                <w:rFonts w:ascii="Consolas" w:eastAsia="Times New Roman" w:hAnsi="Consolas" w:cs="Consolas"/>
+                <w:b/>
+                <w:bCs/>
+                <w:color w:val="auto"/>
+                <w:sz w:val="18"/>
+                <w:szCs w:val="18"/>
+                <w:lang w:eastAsia="ja-JP"/>
+              </w:rPr>
+            </w:pPr>
+            <w:r>
+              <w:rPr>
+                <w:rFonts w:ascii="Consolas" w:eastAsia="Times New Roman" w:hAnsi="Consolas" w:cs="Consolas"/>
+                <w:b/>
+                <w:bCs/>
+                <w:color w:val="auto"/>
+                <w:sz w:val="18"/>
+                <w:szCs w:val="18"/>
+                <w:lang w:eastAsia="ja-JP"/>
+              </w:rPr>
+              <w:t>_c0</w:t>
+            </w:r>
+          </w:p>
+        </w:tc>
+        <w:tc>
+          <w:tcPr>
+            <w:tcW w:w="0" w:type="auto"/>
+            <w:tcBorders>
+              <w:top w:val="outset" w:sz="6" w:space="0" w:color="auto"/>
+              <w:left w:val="outset" w:sz="6" w:space="0" w:color="auto"/>
+              <w:bottom w:val="outset" w:sz="6" w:space="0" w:color="auto"/>
+              <w:right w:val="outset" w:sz="6" w:space="0" w:color="auto"/>
+            </w:tcBorders>
+            <w:vAlign w:val="center"/>
+            <w:hideMark/>
+          </w:tcPr>
+          <w:p>
+            <w:pPr>
+              <w:spacing w:after="0" w:line="240" w:lineRule="auto"/>
+              <w:ind w:left="630"/>
+              <w:jc w:val="center"/>
+              <w:rPr>
+                <w:rFonts w:ascii="Consolas" w:eastAsia="Times New Roman" w:hAnsi="Consolas" w:cs="Consolas"/>
+                <w:b/>
+                <w:bCs/>
+                <w:color w:val="auto"/>
+                <w:sz w:val="18"/>
+                <w:szCs w:val="18"/>
+                <w:lang w:eastAsia="ja-JP"/>
+              </w:rPr>
+            </w:pPr>
+            <w:r>
+              <w:rPr>
+                <w:rFonts w:ascii="Consolas" w:eastAsia="Times New Roman" w:hAnsi="Consolas" w:cs="Consolas"/>
+                <w:b/>
+                <w:bCs/>
+                <w:color w:val="auto"/>
+                <w:sz w:val="18"/>
+                <w:szCs w:val="18"/>
+                <w:lang w:eastAsia="ja-JP"/>
+              </w:rPr>
+              <w:t>_c1</w:t>
+            </w:r>
+          </w:p>
+        </w:tc>
+        <w:tc>
+          <w:tcPr>
+            <w:tcW w:w="0" w:type="auto"/>
+            <w:tcBorders>
+              <w:top w:val="outset" w:sz="6" w:space="0" w:color="auto"/>
+              <w:left w:val="outset" w:sz="6" w:space="0" w:color="auto"/>
+              <w:bottom w:val="outset" w:sz="6" w:space="0" w:color="auto"/>
+              <w:right w:val="outset" w:sz="6" w:space="0" w:color="auto"/>
+            </w:tcBorders>
+            <w:vAlign w:val="center"/>
+            <w:hideMark/>
+          </w:tcPr>
+          <w:p>
+            <w:pPr>
+              <w:spacing w:after="0" w:line="240" w:lineRule="auto"/>
+              <w:ind w:left="630"/>
+              <w:jc w:val="center"/>
+              <w:rPr>
+                <w:rFonts w:ascii="Consolas" w:eastAsia="Times New Roman" w:hAnsi="Consolas" w:cs="Consolas"/>
+                <w:b/>
+                <w:bCs/>
+                <w:color w:val="auto"/>
+                <w:sz w:val="18"/>
+                <w:szCs w:val="18"/>
+                <w:lang w:eastAsia="ja-JP"/>
+              </w:rPr>
+            </w:pPr>
+            <w:r>
+              <w:rPr>
+                <w:rFonts w:ascii="Consolas" w:eastAsia="Times New Roman" w:hAnsi="Consolas" w:cs="Consolas"/>
+                <w:b/>
+                <w:bCs/>
+                <w:color w:val="auto"/>
+                <w:sz w:val="18"/>
+                <w:szCs w:val="18"/>
+                <w:lang w:eastAsia="ja-JP"/>
+              </w:rPr>
+              <w:t>_c2</w:t>
+            </w:r>
+          </w:p>
+        </w:tc>
+        <w:tc>
+          <w:tcPr>
+            <w:tcW w:w="0" w:type="auto"/>
+            <w:tcBorders>
+              <w:top w:val="outset" w:sz="6" w:space="0" w:color="auto"/>
+              <w:left w:val="outset" w:sz="6" w:space="0" w:color="auto"/>
+              <w:bottom w:val="outset" w:sz="6" w:space="0" w:color="auto"/>
+              <w:right w:val="outset" w:sz="6" w:space="0" w:color="auto"/>
+            </w:tcBorders>
+            <w:vAlign w:val="center"/>
+            <w:hideMark/>
+          </w:tcPr>
+          <w:p>
+            <w:pPr>
+              <w:spacing w:after="0" w:line="240" w:lineRule="auto"/>
+              <w:ind w:left="630"/>
+              <w:jc w:val="center"/>
+              <w:rPr>
+                <w:rFonts w:ascii="Consolas" w:eastAsia="Times New Roman" w:hAnsi="Consolas" w:cs="Consolas"/>
+                <w:b/>
+                <w:bCs/>
+                <w:color w:val="auto"/>
+                <w:sz w:val="18"/>
+                <w:szCs w:val="18"/>
+                <w:lang w:eastAsia="ja-JP"/>
+              </w:rPr>
+            </w:pPr>
+            <w:r>
+              <w:rPr>
+                <w:rFonts w:ascii="Consolas" w:eastAsia="Times New Roman" w:hAnsi="Consolas" w:cs="Consolas"/>
+                <w:b/>
+                <w:bCs/>
+                <w:color w:val="auto"/>
+                <w:sz w:val="18"/>
+                <w:szCs w:val="18"/>
+                <w:lang w:eastAsia="ja-JP"/>
+              </w:rPr>
+              <w:t>_c3</w:t>
+            </w:r>
+          </w:p>
+        </w:tc>
+        <w:tc>
+          <w:tcPr>
+            <w:tcW w:w="1680" w:type="dxa"/>
+            <w:tcBorders>
+              <w:top w:val="outset" w:sz="6" w:space="0" w:color="auto"/>
+              <w:left w:val="outset" w:sz="6" w:space="0" w:color="auto"/>
+              <w:bottom w:val="outset" w:sz="6" w:space="0" w:color="auto"/>
+              <w:right w:val="outset" w:sz="6" w:space="0" w:color="auto"/>
+            </w:tcBorders>
+            <w:vAlign w:val="center"/>
+            <w:hideMark/>
+          </w:tcPr>
+          <w:p>
+            <w:pPr>
+              <w:spacing w:after="0" w:line="240" w:lineRule="auto"/>
+              <w:ind w:left="630"/>
+              <w:jc w:val="center"/>
+              <w:rPr>
+                <w:rFonts w:ascii="Consolas" w:eastAsia="Times New Roman" w:hAnsi="Consolas" w:cs="Consolas"/>
+                <w:b/>
+                <w:bCs/>
+                <w:color w:val="auto"/>
+                <w:sz w:val="18"/>
+                <w:szCs w:val="18"/>
+                <w:lang w:eastAsia="ja-JP"/>
+              </w:rPr>
+            </w:pPr>
+            <w:proofErr w:type="gramStart"/>
+            <w:r>
+              <w:rPr>
+                <w:rFonts w:ascii="Consolas" w:eastAsia="Times New Roman" w:hAnsi="Consolas" w:cs="Consolas"/>
+                <w:b/>
+                <w:bCs/>
+                <w:color w:val="auto"/>
+                <w:sz w:val="18"/>
+                <w:szCs w:val="18"/>
+                <w:lang w:eastAsia="ja-JP"/>
+              </w:rPr>
+              <w:t>prediction</w:t>
+            </w:r>
+            <w:proofErr w:type="gramEnd"/>
+          </w:p>
+        </w:tc>
+      </w:tr>
+      <w:tr>
+        <w:trPr>
+          <w:tblCellSpacing w:w="15" w:type="dxa"/>
+        </w:trPr>
+        <w:tc>
+          <w:tcPr>
+            <w:tcW w:w="1185" w:type="dxa"/>
+            <w:tcBorders>
+              <w:top w:val="outset" w:sz="6" w:space="0" w:color="auto"/>
+              <w:left w:val="outset" w:sz="6" w:space="0" w:color="auto"/>
+              <w:bottom w:val="outset" w:sz="6" w:space="0" w:color="auto"/>
+              <w:right w:val="outset" w:sz="6" w:space="0" w:color="auto"/>
+            </w:tcBorders>
+            <w:vAlign w:val="center"/>
+            <w:hideMark/>
+          </w:tcPr>
+          <w:p>
+            <w:pPr>
+              <w:spacing w:after="0" w:line="240" w:lineRule="auto"/>
+              <w:ind w:left="630"/>
+              <w:rPr>
+                <w:rFonts w:ascii="Consolas" w:eastAsia="Times New Roman" w:hAnsi="Consolas" w:cs="Consolas"/>
+                <w:color w:val="auto"/>
+                <w:sz w:val="18"/>
+                <w:szCs w:val="18"/>
+                <w:lang w:eastAsia="ja-JP"/>
+              </w:rPr>
+            </w:pPr>
+            <w:r>
+              <w:rPr>
+                <w:rFonts w:ascii="Consolas" w:eastAsia="Times New Roman" w:hAnsi="Consolas" w:cs="Consolas"/>
+                <w:color w:val="auto"/>
+                <w:sz w:val="18"/>
+                <w:szCs w:val="18"/>
+                <w:lang w:eastAsia="ja-JP"/>
+              </w:rPr>
+              <w:t>Cloud</w:t>
+            </w:r>
+          </w:p>
+        </w:tc>
+        <w:tc>
+          <w:tcPr>
+            <w:tcW w:w="0" w:type="auto"/>
+            <w:tcBorders>
+              <w:top w:val="outset" w:sz="6" w:space="0" w:color="auto"/>
+              <w:left w:val="outset" w:sz="6" w:space="0" w:color="auto"/>
+              <w:bottom w:val="outset" w:sz="6" w:space="0" w:color="auto"/>
+              <w:right w:val="outset" w:sz="6" w:space="0" w:color="auto"/>
+            </w:tcBorders>
+            <w:vAlign w:val="center"/>
+            <w:hideMark/>
+          </w:tcPr>
+          <w:p>
+            <w:pPr>
+              <w:spacing w:after="0" w:line="240" w:lineRule="auto"/>
+              <w:ind w:left="630"/>
+              <w:rPr>
+                <w:rFonts w:ascii="Consolas" w:eastAsia="Times New Roman" w:hAnsi="Consolas" w:cs="Consolas"/>
+                <w:color w:val="auto"/>
+                <w:sz w:val="18"/>
+                <w:szCs w:val="18"/>
+                <w:lang w:eastAsia="ja-JP"/>
+              </w:rPr>
+            </w:pPr>
+            <w:proofErr w:type="spellStart"/>
+            <w:r>
+              <w:rPr>
+                <w:rFonts w:ascii="Consolas" w:eastAsia="Times New Roman" w:hAnsi="Consolas" w:cs="Consolas"/>
+                <w:color w:val="auto"/>
+                <w:sz w:val="18"/>
+                <w:szCs w:val="18"/>
+                <w:lang w:eastAsia="ja-JP"/>
+              </w:rPr>
+              <w:t>BigData</w:t>
+            </w:r>
+            <w:proofErr w:type="spellEnd"/>
+          </w:p>
+        </w:tc>
+        <w:tc>
+          <w:tcPr>
+            <w:tcW w:w="0" w:type="auto"/>
+            <w:tcBorders>
+              <w:top w:val="outset" w:sz="6" w:space="0" w:color="auto"/>
+              <w:left w:val="outset" w:sz="6" w:space="0" w:color="auto"/>
+              <w:bottom w:val="outset" w:sz="6" w:space="0" w:color="auto"/>
+              <w:right w:val="outset" w:sz="6" w:space="0" w:color="auto"/>
+            </w:tcBorders>
+            <w:vAlign w:val="center"/>
+            <w:hideMark/>
+          </w:tcPr>
+          <w:p>
+            <w:pPr>
+              <w:spacing w:after="0" w:line="240" w:lineRule="auto"/>
+              <w:ind w:left="630"/>
+              <w:rPr>
+                <w:rFonts w:ascii="Consolas" w:eastAsia="Times New Roman" w:hAnsi="Consolas" w:cs="Consolas"/>
+                <w:color w:val="auto"/>
+                <w:sz w:val="18"/>
+                <w:szCs w:val="18"/>
+                <w:lang w:eastAsia="ja-JP"/>
+              </w:rPr>
+            </w:pPr>
+            <w:proofErr w:type="spellStart"/>
+            <w:r>
+              <w:rPr>
+                <w:rFonts w:ascii="Consolas" w:eastAsia="Times New Roman" w:hAnsi="Consolas" w:cs="Consolas"/>
+                <w:color w:val="auto"/>
+                <w:sz w:val="18"/>
+                <w:szCs w:val="18"/>
+                <w:lang w:eastAsia="ja-JP"/>
+              </w:rPr>
+              <w:t>DevOps</w:t>
+            </w:r>
+            <w:proofErr w:type="spellEnd"/>
+          </w:p>
+        </w:tc>
+        <w:tc>
+          <w:tcPr>
+            <w:tcW w:w="0" w:type="auto"/>
+            <w:tcBorders>
+              <w:top w:val="outset" w:sz="6" w:space="0" w:color="auto"/>
+              <w:left w:val="outset" w:sz="6" w:space="0" w:color="auto"/>
+              <w:bottom w:val="outset" w:sz="6" w:space="0" w:color="auto"/>
+              <w:right w:val="outset" w:sz="6" w:space="0" w:color="auto"/>
+            </w:tcBorders>
+            <w:vAlign w:val="center"/>
+            <w:hideMark/>
+          </w:tcPr>
+          <w:p>
+            <w:pPr>
+              <w:spacing w:after="0" w:line="240" w:lineRule="auto"/>
+              <w:ind w:left="630"/>
+              <w:rPr>
+                <w:rFonts w:ascii="Consolas" w:eastAsia="Times New Roman" w:hAnsi="Consolas" w:cs="Consolas"/>
+                <w:color w:val="auto"/>
+                <w:sz w:val="18"/>
+                <w:szCs w:val="18"/>
+                <w:lang w:eastAsia="ja-JP"/>
+              </w:rPr>
+            </w:pPr>
+            <w:proofErr w:type="spellStart"/>
+            <w:r>
+              <w:rPr>
+                <w:rFonts w:ascii="Consolas" w:eastAsia="Times New Roman" w:hAnsi="Consolas" w:cs="Consolas"/>
+                <w:color w:val="auto"/>
+                <w:sz w:val="18"/>
+                <w:szCs w:val="18"/>
+                <w:lang w:eastAsia="ja-JP"/>
+              </w:rPr>
+              <w:t>IoT</w:t>
+            </w:r>
+            <w:proofErr w:type="spellEnd"/>
+          </w:p>
+        </w:tc>
+        <w:tc>
+          <w:tcPr>
+            <w:tcW w:w="1680" w:type="dxa"/>
+            <w:tcBorders>
+              <w:top w:val="outset" w:sz="6" w:space="0" w:color="auto"/>
+              <w:left w:val="outset" w:sz="6" w:space="0" w:color="auto"/>
+              <w:bottom w:val="outset" w:sz="6" w:space="0" w:color="auto"/>
+              <w:right w:val="outset" w:sz="6" w:space="0" w:color="auto"/>
+            </w:tcBorders>
+            <w:vAlign w:val="center"/>
+            <w:hideMark/>
+          </w:tcPr>
+          <w:p>
+            <w:pPr>
+              <w:spacing w:after="0" w:line="240" w:lineRule="auto"/>
+              <w:ind w:left="630"/>
+              <w:rPr>
+                <w:rFonts w:ascii="Consolas" w:eastAsia="Times New Roman" w:hAnsi="Consolas" w:cs="Consolas"/>
+                <w:color w:val="auto"/>
+                <w:sz w:val="18"/>
+                <w:szCs w:val="18"/>
+                <w:lang w:eastAsia="ja-JP"/>
+              </w:rPr>
+            </w:pPr>
+            <w:r>
+              <w:rPr>
+                <w:rFonts w:ascii="Consolas" w:eastAsia="Times New Roman" w:hAnsi="Consolas" w:cs="Consolas"/>
+                <w:color w:val="auto"/>
+                <w:sz w:val="18"/>
+                <w:szCs w:val="18"/>
+                <w:lang w:eastAsia="ja-JP"/>
+              </w:rPr>
+              <w:t>2</w:t>
+            </w:r>
+          </w:p>
+        </w:tc>
+      </w:tr>
+      <w:tr>
+        <w:trPr>
+          <w:tblCellSpacing w:w="15" w:type="dxa"/>
+        </w:trPr>
+        <w:tc>
+          <w:tcPr>
+            <w:tcW w:w="1185" w:type="dxa"/>
+            <w:tcBorders>
+              <w:top w:val="outset" w:sz="6" w:space="0" w:color="auto"/>
+              <w:left w:val="outset" w:sz="6" w:space="0" w:color="auto"/>
+              <w:bottom w:val="outset" w:sz="6" w:space="0" w:color="auto"/>
+              <w:right w:val="outset" w:sz="6" w:space="0" w:color="auto"/>
+            </w:tcBorders>
+            <w:vAlign w:val="center"/>
+            <w:hideMark/>
+          </w:tcPr>
+          <w:p>
+            <w:pPr>
+              <w:spacing w:after="0" w:line="240" w:lineRule="auto"/>
+              <w:ind w:left="630"/>
+              <w:rPr>
+                <w:rFonts w:ascii="Consolas" w:eastAsia="Times New Roman" w:hAnsi="Consolas" w:cs="Consolas"/>
+                <w:color w:val="auto"/>
+                <w:sz w:val="18"/>
+                <w:szCs w:val="18"/>
+                <w:lang w:eastAsia="ja-JP"/>
+              </w:rPr>
+            </w:pPr>
+            <w:r>
+              <w:rPr>
+                <w:rFonts w:ascii="Consolas" w:eastAsia="Times New Roman" w:hAnsi="Consolas" w:cs="Consolas"/>
+                <w:color w:val="auto"/>
+                <w:sz w:val="18"/>
+                <w:szCs w:val="18"/>
+                <w:lang w:eastAsia="ja-JP"/>
+              </w:rPr>
+              <w:t>Cloud</w:t>
+            </w:r>
+          </w:p>
+        </w:tc>
+        <w:tc>
+          <w:tcPr>
+            <w:tcW w:w="0" w:type="auto"/>
+            <w:tcBorders>
+              <w:top w:val="outset" w:sz="6" w:space="0" w:color="auto"/>
+              <w:left w:val="outset" w:sz="6" w:space="0" w:color="auto"/>
+              <w:bottom w:val="outset" w:sz="6" w:space="0" w:color="auto"/>
+              <w:right w:val="outset" w:sz="6" w:space="0" w:color="auto"/>
+            </w:tcBorders>
+            <w:vAlign w:val="center"/>
+            <w:hideMark/>
+          </w:tcPr>
+          <w:p>
+            <w:pPr>
+              <w:spacing w:after="0" w:line="240" w:lineRule="auto"/>
+              <w:ind w:left="630"/>
+              <w:rPr>
+                <w:rFonts w:ascii="Consolas" w:eastAsia="Times New Roman" w:hAnsi="Consolas" w:cs="Consolas"/>
+                <w:color w:val="auto"/>
+                <w:sz w:val="18"/>
+                <w:szCs w:val="18"/>
+                <w:lang w:eastAsia="ja-JP"/>
+              </w:rPr>
+            </w:pPr>
+            <w:proofErr w:type="spellStart"/>
+            <w:r>
+              <w:rPr>
+                <w:rFonts w:ascii="Consolas" w:eastAsia="Times New Roman" w:hAnsi="Consolas" w:cs="Consolas"/>
+                <w:color w:val="auto"/>
+                <w:sz w:val="18"/>
+                <w:szCs w:val="18"/>
+                <w:lang w:eastAsia="ja-JP"/>
+              </w:rPr>
+              <w:t>BigData</w:t>
+            </w:r>
+            <w:proofErr w:type="spellEnd"/>
+          </w:p>
+        </w:tc>
+        <w:tc>
+          <w:tcPr>
+            <w:tcW w:w="0" w:type="auto"/>
+            <w:tcBorders>
+              <w:top w:val="outset" w:sz="6" w:space="0" w:color="auto"/>
+              <w:left w:val="outset" w:sz="6" w:space="0" w:color="auto"/>
+              <w:bottom w:val="outset" w:sz="6" w:space="0" w:color="auto"/>
+              <w:right w:val="outset" w:sz="6" w:space="0" w:color="auto"/>
+            </w:tcBorders>
+            <w:vAlign w:val="center"/>
+            <w:hideMark/>
+          </w:tcPr>
+          <w:p>
+            <w:pPr>
+              <w:spacing w:after="0" w:line="240" w:lineRule="auto"/>
+              <w:ind w:left="630"/>
+              <w:rPr>
+                <w:rFonts w:ascii="Consolas" w:eastAsia="Times New Roman" w:hAnsi="Consolas" w:cs="Consolas"/>
+                <w:color w:val="auto"/>
+                <w:sz w:val="18"/>
+                <w:szCs w:val="18"/>
+                <w:lang w:eastAsia="ja-JP"/>
+              </w:rPr>
+            </w:pPr>
+            <w:proofErr w:type="spellStart"/>
+            <w:r>
+              <w:rPr>
+                <w:rFonts w:ascii="Consolas" w:eastAsia="Times New Roman" w:hAnsi="Consolas" w:cs="Consolas"/>
+                <w:color w:val="auto"/>
+                <w:sz w:val="18"/>
+                <w:szCs w:val="18"/>
+                <w:lang w:eastAsia="ja-JP"/>
+              </w:rPr>
+              <w:t>DevOps</w:t>
+            </w:r>
+            <w:proofErr w:type="spellEnd"/>
+          </w:p>
+        </w:tc>
+        <w:tc>
+          <w:tcPr>
+            <w:tcW w:w="0" w:type="auto"/>
+            <w:tcBorders>
+              <w:top w:val="outset" w:sz="6" w:space="0" w:color="auto"/>
+              <w:left w:val="outset" w:sz="6" w:space="0" w:color="auto"/>
+              <w:bottom w:val="outset" w:sz="6" w:space="0" w:color="auto"/>
+              <w:right w:val="outset" w:sz="6" w:space="0" w:color="auto"/>
+            </w:tcBorders>
+            <w:vAlign w:val="center"/>
+            <w:hideMark/>
+          </w:tcPr>
+          <w:p>
+            <w:pPr>
+              <w:spacing w:after="0" w:line="240" w:lineRule="auto"/>
+              <w:ind w:left="630"/>
+              <w:rPr>
+                <w:rFonts w:ascii="Consolas" w:eastAsia="Times New Roman" w:hAnsi="Consolas" w:cs="Consolas"/>
+                <w:color w:val="auto"/>
+                <w:sz w:val="18"/>
+                <w:szCs w:val="18"/>
+                <w:lang w:eastAsia="ja-JP"/>
+              </w:rPr>
+            </w:pPr>
+            <w:proofErr w:type="spellStart"/>
+            <w:r>
+              <w:rPr>
+                <w:rFonts w:ascii="Consolas" w:eastAsia="Times New Roman" w:hAnsi="Consolas" w:cs="Consolas"/>
+                <w:color w:val="auto"/>
+                <w:sz w:val="18"/>
+                <w:szCs w:val="18"/>
+                <w:lang w:eastAsia="ja-JP"/>
+              </w:rPr>
+              <w:t>IoT</w:t>
+            </w:r>
+            <w:proofErr w:type="spellEnd"/>
+          </w:p>
+        </w:tc>
+        <w:tc>
+          <w:tcPr>
+            <w:tcW w:w="1680" w:type="dxa"/>
+            <w:tcBorders>
+              <w:top w:val="outset" w:sz="6" w:space="0" w:color="auto"/>
+              <w:left w:val="outset" w:sz="6" w:space="0" w:color="auto"/>
+              <w:bottom w:val="outset" w:sz="6" w:space="0" w:color="auto"/>
+              <w:right w:val="outset" w:sz="6" w:space="0" w:color="auto"/>
+            </w:tcBorders>
+            <w:vAlign w:val="center"/>
+            <w:hideMark/>
+          </w:tcPr>
+          <w:p>
+            <w:pPr>
+              <w:spacing w:after="0" w:line="240" w:lineRule="auto"/>
+              <w:ind w:left="630"/>
+              <w:rPr>
+                <w:rFonts w:ascii="Consolas" w:eastAsia="Times New Roman" w:hAnsi="Consolas" w:cs="Consolas"/>
+                <w:color w:val="auto"/>
+                <w:sz w:val="18"/>
+                <w:szCs w:val="18"/>
+                <w:lang w:eastAsia="ja-JP"/>
+              </w:rPr>
+            </w:pPr>
+            <w:r>
+              <w:rPr>
+                <w:rFonts w:ascii="Consolas" w:eastAsia="Times New Roman" w:hAnsi="Consolas" w:cs="Consolas"/>
+                <w:color w:val="auto"/>
+                <w:sz w:val="18"/>
+                <w:szCs w:val="18"/>
+                <w:lang w:eastAsia="ja-JP"/>
+              </w:rPr>
+              <w:t>2</w:t>
+            </w:r>
+          </w:p>
+        </w:tc>
+      </w:tr>
+      <w:tr>
+        <w:trPr>
+          <w:tblCellSpacing w:w="15" w:type="dxa"/>
+        </w:trPr>
+        <w:tc>
+          <w:tcPr>
+            <w:tcW w:w="1185" w:type="dxa"/>
+            <w:tcBorders>
+              <w:top w:val="outset" w:sz="6" w:space="0" w:color="auto"/>
+              <w:left w:val="outset" w:sz="6" w:space="0" w:color="auto"/>
+              <w:bottom w:val="outset" w:sz="6" w:space="0" w:color="auto"/>
+              <w:right w:val="outset" w:sz="6" w:space="0" w:color="auto"/>
+            </w:tcBorders>
+            <w:vAlign w:val="center"/>
+            <w:hideMark/>
+          </w:tcPr>
+          <w:p>
+            <w:pPr>
+              <w:spacing w:after="0" w:line="240" w:lineRule="auto"/>
+              <w:ind w:left="630"/>
+              <w:rPr>
+                <w:rFonts w:ascii="Consolas" w:eastAsia="Times New Roman" w:hAnsi="Consolas" w:cs="Consolas"/>
+                <w:color w:val="auto"/>
+                <w:sz w:val="18"/>
+                <w:szCs w:val="18"/>
+                <w:lang w:eastAsia="ja-JP"/>
+              </w:rPr>
+            </w:pPr>
+            <w:r>
+              <w:rPr>
+                <w:rFonts w:ascii="Consolas" w:eastAsia="Times New Roman" w:hAnsi="Consolas" w:cs="Consolas"/>
+                <w:color w:val="auto"/>
+                <w:sz w:val="18"/>
+                <w:szCs w:val="18"/>
+                <w:lang w:eastAsia="ja-JP"/>
+              </w:rPr>
+              <w:lastRenderedPageBreak/>
+              <w:t>Cloud</w:t>
+            </w:r>
+          </w:p>
+        </w:tc>
+        <w:tc>
+          <w:tcPr>
+            <w:tcW w:w="0" w:type="auto"/>
+            <w:tcBorders>
+              <w:top w:val="outset" w:sz="6" w:space="0" w:color="auto"/>
+              <w:left w:val="outset" w:sz="6" w:space="0" w:color="auto"/>
+              <w:bottom w:val="outset" w:sz="6" w:space="0" w:color="auto"/>
+              <w:right w:val="outset" w:sz="6" w:space="0" w:color="auto"/>
+            </w:tcBorders>
+            <w:vAlign w:val="center"/>
+            <w:hideMark/>
+          </w:tcPr>
+          <w:p>
+            <w:pPr>
+              <w:spacing w:after="0" w:line="240" w:lineRule="auto"/>
+              <w:ind w:left="630"/>
+              <w:rPr>
+                <w:rFonts w:ascii="Consolas" w:eastAsia="Times New Roman" w:hAnsi="Consolas" w:cs="Consolas"/>
+                <w:color w:val="auto"/>
+                <w:sz w:val="18"/>
+                <w:szCs w:val="18"/>
+                <w:lang w:eastAsia="ja-JP"/>
+              </w:rPr>
+            </w:pPr>
+            <w:proofErr w:type="spellStart"/>
+            <w:r>
+              <w:rPr>
+                <w:rFonts w:ascii="Consolas" w:eastAsia="Times New Roman" w:hAnsi="Consolas" w:cs="Consolas"/>
+                <w:color w:val="auto"/>
+                <w:sz w:val="18"/>
+                <w:szCs w:val="18"/>
+                <w:lang w:eastAsia="ja-JP"/>
+              </w:rPr>
+              <w:t>BigData</w:t>
+            </w:r>
+            <w:proofErr w:type="spellEnd"/>
+          </w:p>
+        </w:tc>
+        <w:tc>
+          <w:tcPr>
+            <w:tcW w:w="0" w:type="auto"/>
+            <w:tcBorders>
+              <w:top w:val="outset" w:sz="6" w:space="0" w:color="auto"/>
+              <w:left w:val="outset" w:sz="6" w:space="0" w:color="auto"/>
+              <w:bottom w:val="outset" w:sz="6" w:space="0" w:color="auto"/>
+              <w:right w:val="outset" w:sz="6" w:space="0" w:color="auto"/>
+            </w:tcBorders>
+            <w:vAlign w:val="center"/>
+            <w:hideMark/>
+          </w:tcPr>
+          <w:p>
+            <w:pPr>
+              <w:spacing w:after="0" w:line="240" w:lineRule="auto"/>
+              <w:ind w:left="630"/>
+              <w:rPr>
+                <w:rFonts w:ascii="Consolas" w:eastAsia="Times New Roman" w:hAnsi="Consolas" w:cs="Consolas"/>
+                <w:color w:val="auto"/>
+                <w:sz w:val="18"/>
+                <w:szCs w:val="18"/>
+                <w:lang w:eastAsia="ja-JP"/>
+              </w:rPr>
+            </w:pPr>
+            <w:proofErr w:type="spellStart"/>
+            <w:r>
+              <w:rPr>
+                <w:rFonts w:ascii="Consolas" w:eastAsia="Times New Roman" w:hAnsi="Consolas" w:cs="Consolas"/>
+                <w:color w:val="auto"/>
+                <w:sz w:val="18"/>
+                <w:szCs w:val="18"/>
+                <w:lang w:eastAsia="ja-JP"/>
+              </w:rPr>
+              <w:t>DevOps</w:t>
+            </w:r>
+            <w:proofErr w:type="spellEnd"/>
+          </w:p>
+        </w:tc>
+        <w:tc>
+          <w:tcPr>
+            <w:tcW w:w="0" w:type="auto"/>
+            <w:tcBorders>
+              <w:top w:val="outset" w:sz="6" w:space="0" w:color="auto"/>
+              <w:left w:val="outset" w:sz="6" w:space="0" w:color="auto"/>
+              <w:bottom w:val="outset" w:sz="6" w:space="0" w:color="auto"/>
+              <w:right w:val="outset" w:sz="6" w:space="0" w:color="auto"/>
+            </w:tcBorders>
+            <w:vAlign w:val="center"/>
+            <w:hideMark/>
+          </w:tcPr>
+          <w:p>
+            <w:pPr>
+              <w:spacing w:after="0" w:line="240" w:lineRule="auto"/>
+              <w:ind w:left="630"/>
+              <w:rPr>
+                <w:rFonts w:ascii="Consolas" w:eastAsia="Times New Roman" w:hAnsi="Consolas" w:cs="Consolas"/>
+                <w:color w:val="auto"/>
+                <w:sz w:val="18"/>
+                <w:szCs w:val="18"/>
+                <w:lang w:eastAsia="ja-JP"/>
+              </w:rPr>
+            </w:pPr>
+            <w:proofErr w:type="spellStart"/>
+            <w:r>
+              <w:rPr>
+                <w:rFonts w:ascii="Consolas" w:eastAsia="Times New Roman" w:hAnsi="Consolas" w:cs="Consolas"/>
+                <w:color w:val="auto"/>
+                <w:sz w:val="18"/>
+                <w:szCs w:val="18"/>
+                <w:lang w:eastAsia="ja-JP"/>
+              </w:rPr>
+              <w:t>IoT</w:t>
+            </w:r>
+            <w:proofErr w:type="spellEnd"/>
+          </w:p>
+        </w:tc>
+        <w:tc>
+          <w:tcPr>
+            <w:tcW w:w="1680" w:type="dxa"/>
+            <w:tcBorders>
+              <w:top w:val="outset" w:sz="6" w:space="0" w:color="auto"/>
+              <w:left w:val="outset" w:sz="6" w:space="0" w:color="auto"/>
+              <w:bottom w:val="outset" w:sz="6" w:space="0" w:color="auto"/>
+              <w:right w:val="outset" w:sz="6" w:space="0" w:color="auto"/>
+            </w:tcBorders>
+            <w:vAlign w:val="center"/>
+            <w:hideMark/>
+          </w:tcPr>
+          <w:p>
+            <w:pPr>
+              <w:spacing w:after="0" w:line="240" w:lineRule="auto"/>
+              <w:ind w:left="630"/>
+              <w:rPr>
+                <w:rFonts w:ascii="Consolas" w:eastAsia="Times New Roman" w:hAnsi="Consolas" w:cs="Consolas"/>
+                <w:color w:val="auto"/>
+                <w:sz w:val="18"/>
+                <w:szCs w:val="18"/>
+                <w:lang w:eastAsia="ja-JP"/>
+              </w:rPr>
+            </w:pPr>
+            <w:r>
+              <w:rPr>
+                <w:rFonts w:ascii="Consolas" w:eastAsia="Times New Roman" w:hAnsi="Consolas" w:cs="Consolas"/>
+                <w:color w:val="auto"/>
+                <w:sz w:val="18"/>
+                <w:szCs w:val="18"/>
+                <w:lang w:eastAsia="ja-JP"/>
+              </w:rPr>
+              <w:t>2</w:t>
+            </w:r>
+          </w:p>
+        </w:tc>
+      </w:tr>
+      <w:tr>
+        <w:trPr>
+          <w:tblCellSpacing w:w="15" w:type="dxa"/>
+        </w:trPr>
+        <w:tc>
+          <w:tcPr>
+            <w:tcW w:w="1185" w:type="dxa"/>
+            <w:tcBorders>
+              <w:top w:val="outset" w:sz="6" w:space="0" w:color="auto"/>
+              <w:left w:val="outset" w:sz="6" w:space="0" w:color="auto"/>
+              <w:bottom w:val="outset" w:sz="6" w:space="0" w:color="auto"/>
+              <w:right w:val="outset" w:sz="6" w:space="0" w:color="auto"/>
+            </w:tcBorders>
+            <w:vAlign w:val="center"/>
+            <w:hideMark/>
+          </w:tcPr>
+          <w:p>
+            <w:pPr>
+              <w:spacing w:after="0" w:line="240" w:lineRule="auto"/>
+              <w:ind w:left="630"/>
+              <w:rPr>
+                <w:rFonts w:ascii="Consolas" w:eastAsia="Times New Roman" w:hAnsi="Consolas" w:cs="Consolas"/>
+                <w:color w:val="auto"/>
+                <w:sz w:val="18"/>
+                <w:szCs w:val="18"/>
+                <w:lang w:eastAsia="ja-JP"/>
+              </w:rPr>
+            </w:pPr>
+            <w:r>
+              <w:rPr>
+                <w:rFonts w:ascii="Consolas" w:eastAsia="Times New Roman" w:hAnsi="Consolas" w:cs="Consolas"/>
+                <w:color w:val="auto"/>
+                <w:sz w:val="18"/>
+                <w:szCs w:val="18"/>
+                <w:lang w:eastAsia="ja-JP"/>
+              </w:rPr>
+              <w:t>Cloud</w:t>
+            </w:r>
+          </w:p>
+        </w:tc>
+        <w:tc>
+          <w:tcPr>
+            <w:tcW w:w="0" w:type="auto"/>
+            <w:tcBorders>
+              <w:top w:val="outset" w:sz="6" w:space="0" w:color="auto"/>
+              <w:left w:val="outset" w:sz="6" w:space="0" w:color="auto"/>
+              <w:bottom w:val="outset" w:sz="6" w:space="0" w:color="auto"/>
+              <w:right w:val="outset" w:sz="6" w:space="0" w:color="auto"/>
+            </w:tcBorders>
+            <w:vAlign w:val="center"/>
+            <w:hideMark/>
+          </w:tcPr>
+          <w:p>
+            <w:pPr>
+              <w:spacing w:after="0" w:line="240" w:lineRule="auto"/>
+              <w:ind w:left="630"/>
+              <w:rPr>
+                <w:rFonts w:ascii="Consolas" w:eastAsia="Times New Roman" w:hAnsi="Consolas" w:cs="Consolas"/>
+                <w:color w:val="auto"/>
+                <w:sz w:val="18"/>
+                <w:szCs w:val="18"/>
+                <w:lang w:eastAsia="ja-JP"/>
+              </w:rPr>
+            </w:pPr>
+            <w:proofErr w:type="spellStart"/>
+            <w:r>
+              <w:rPr>
+                <w:rFonts w:ascii="Consolas" w:eastAsia="Times New Roman" w:hAnsi="Consolas" w:cs="Consolas"/>
+                <w:color w:val="auto"/>
+                <w:sz w:val="18"/>
+                <w:szCs w:val="18"/>
+                <w:lang w:eastAsia="ja-JP"/>
+              </w:rPr>
+              <w:t>BigData</w:t>
+            </w:r>
+            <w:proofErr w:type="spellEnd"/>
+          </w:p>
+        </w:tc>
+        <w:tc>
+          <w:tcPr>
+            <w:tcW w:w="0" w:type="auto"/>
+            <w:tcBorders>
+              <w:top w:val="outset" w:sz="6" w:space="0" w:color="auto"/>
+              <w:left w:val="outset" w:sz="6" w:space="0" w:color="auto"/>
+              <w:bottom w:val="outset" w:sz="6" w:space="0" w:color="auto"/>
+              <w:right w:val="outset" w:sz="6" w:space="0" w:color="auto"/>
+            </w:tcBorders>
+            <w:vAlign w:val="center"/>
+            <w:hideMark/>
+          </w:tcPr>
+          <w:p>
+            <w:pPr>
+              <w:spacing w:after="0" w:line="240" w:lineRule="auto"/>
+              <w:ind w:left="630"/>
+              <w:rPr>
+                <w:rFonts w:ascii="Consolas" w:eastAsia="Times New Roman" w:hAnsi="Consolas" w:cs="Consolas"/>
+                <w:color w:val="auto"/>
+                <w:sz w:val="18"/>
+                <w:szCs w:val="18"/>
+                <w:lang w:eastAsia="ja-JP"/>
+              </w:rPr>
+            </w:pPr>
+            <w:proofErr w:type="spellStart"/>
+            <w:r>
+              <w:rPr>
+                <w:rFonts w:ascii="Consolas" w:eastAsia="Times New Roman" w:hAnsi="Consolas" w:cs="Consolas"/>
+                <w:color w:val="auto"/>
+                <w:sz w:val="18"/>
+                <w:szCs w:val="18"/>
+                <w:lang w:eastAsia="ja-JP"/>
+              </w:rPr>
+              <w:t>DevOps</w:t>
+            </w:r>
+            <w:proofErr w:type="spellEnd"/>
+          </w:p>
+        </w:tc>
+        <w:tc>
+          <w:tcPr>
+            <w:tcW w:w="0" w:type="auto"/>
+            <w:tcBorders>
+              <w:top w:val="outset" w:sz="6" w:space="0" w:color="auto"/>
+              <w:left w:val="outset" w:sz="6" w:space="0" w:color="auto"/>
+              <w:bottom w:val="outset" w:sz="6" w:space="0" w:color="auto"/>
+              <w:right w:val="outset" w:sz="6" w:space="0" w:color="auto"/>
+            </w:tcBorders>
+            <w:vAlign w:val="center"/>
+            <w:hideMark/>
+          </w:tcPr>
+          <w:p>
+            <w:pPr>
+              <w:spacing w:after="0" w:line="240" w:lineRule="auto"/>
+              <w:ind w:left="630"/>
+              <w:rPr>
+                <w:rFonts w:ascii="Consolas" w:eastAsia="Times New Roman" w:hAnsi="Consolas" w:cs="Consolas"/>
+                <w:color w:val="auto"/>
+                <w:sz w:val="18"/>
+                <w:szCs w:val="18"/>
+                <w:lang w:eastAsia="ja-JP"/>
+              </w:rPr>
+            </w:pPr>
+            <w:proofErr w:type="spellStart"/>
+            <w:r>
+              <w:rPr>
+                <w:rFonts w:ascii="Consolas" w:eastAsia="Times New Roman" w:hAnsi="Consolas" w:cs="Consolas"/>
+                <w:color w:val="auto"/>
+                <w:sz w:val="18"/>
+                <w:szCs w:val="18"/>
+                <w:lang w:eastAsia="ja-JP"/>
+              </w:rPr>
+              <w:t>IoT</w:t>
+            </w:r>
+            <w:proofErr w:type="spellEnd"/>
+          </w:p>
+        </w:tc>
+        <w:tc>
+          <w:tcPr>
+            <w:tcW w:w="1680" w:type="dxa"/>
+            <w:tcBorders>
+              <w:top w:val="outset" w:sz="6" w:space="0" w:color="auto"/>
+              <w:left w:val="outset" w:sz="6" w:space="0" w:color="auto"/>
+              <w:bottom w:val="outset" w:sz="6" w:space="0" w:color="auto"/>
+              <w:right w:val="outset" w:sz="6" w:space="0" w:color="auto"/>
+            </w:tcBorders>
+            <w:vAlign w:val="center"/>
+            <w:hideMark/>
+          </w:tcPr>
+          <w:p>
+            <w:pPr>
+              <w:spacing w:after="0" w:line="240" w:lineRule="auto"/>
+              <w:ind w:left="630"/>
+              <w:rPr>
+                <w:rFonts w:ascii="Consolas" w:eastAsia="Times New Roman" w:hAnsi="Consolas" w:cs="Consolas"/>
+                <w:color w:val="auto"/>
+                <w:sz w:val="18"/>
+                <w:szCs w:val="18"/>
+                <w:lang w:eastAsia="ja-JP"/>
+              </w:rPr>
+            </w:pPr>
+            <w:r>
+              <w:rPr>
+                <w:rFonts w:ascii="Consolas" w:eastAsia="Times New Roman" w:hAnsi="Consolas" w:cs="Consolas"/>
+                <w:color w:val="auto"/>
+                <w:sz w:val="18"/>
+                <w:szCs w:val="18"/>
+                <w:lang w:eastAsia="ja-JP"/>
+              </w:rPr>
+              <w:t>2</w:t>
+            </w:r>
+          </w:p>
+        </w:tc>
+      </w:tr>
+      <w:tr>
+        <w:trPr>
+          <w:tblCellSpacing w:w="15" w:type="dxa"/>
+        </w:trPr>
+        <w:tc>
+          <w:tcPr>
+            <w:tcW w:w="1185" w:type="dxa"/>
+            <w:tcBorders>
+              <w:top w:val="outset" w:sz="6" w:space="0" w:color="auto"/>
+              <w:left w:val="outset" w:sz="6" w:space="0" w:color="auto"/>
+              <w:bottom w:val="outset" w:sz="6" w:space="0" w:color="auto"/>
+              <w:right w:val="outset" w:sz="6" w:space="0" w:color="auto"/>
+            </w:tcBorders>
+            <w:vAlign w:val="center"/>
+            <w:hideMark/>
+          </w:tcPr>
+          <w:p>
+            <w:pPr>
+              <w:spacing w:after="0" w:line="240" w:lineRule="auto"/>
+              <w:ind w:left="630"/>
+              <w:rPr>
+                <w:rFonts w:ascii="Consolas" w:eastAsia="Times New Roman" w:hAnsi="Consolas" w:cs="Consolas"/>
+                <w:color w:val="auto"/>
+                <w:sz w:val="18"/>
+                <w:szCs w:val="18"/>
+                <w:lang w:eastAsia="ja-JP"/>
+              </w:rPr>
+            </w:pPr>
+            <w:r>
+              <w:rPr>
+                <w:rFonts w:ascii="Consolas" w:eastAsia="Times New Roman" w:hAnsi="Consolas" w:cs="Consolas"/>
+                <w:color w:val="auto"/>
+                <w:sz w:val="18"/>
+                <w:szCs w:val="18"/>
+                <w:lang w:eastAsia="ja-JP"/>
+              </w:rPr>
+              <w:t>Cloud</w:t>
+            </w:r>
+          </w:p>
+        </w:tc>
+        <w:tc>
+          <w:tcPr>
+            <w:tcW w:w="0" w:type="auto"/>
+            <w:tcBorders>
+              <w:top w:val="outset" w:sz="6" w:space="0" w:color="auto"/>
+              <w:left w:val="outset" w:sz="6" w:space="0" w:color="auto"/>
+              <w:bottom w:val="outset" w:sz="6" w:space="0" w:color="auto"/>
+              <w:right w:val="outset" w:sz="6" w:space="0" w:color="auto"/>
+            </w:tcBorders>
+            <w:vAlign w:val="center"/>
+            <w:hideMark/>
+          </w:tcPr>
+          <w:p>
+            <w:pPr>
+              <w:spacing w:after="0" w:line="240" w:lineRule="auto"/>
+              <w:ind w:left="630"/>
+              <w:rPr>
+                <w:rFonts w:ascii="Consolas" w:eastAsia="Times New Roman" w:hAnsi="Consolas" w:cs="Consolas"/>
+                <w:color w:val="auto"/>
+                <w:sz w:val="18"/>
+                <w:szCs w:val="18"/>
+                <w:lang w:eastAsia="ja-JP"/>
+              </w:rPr>
+            </w:pPr>
+            <w:proofErr w:type="spellStart"/>
+            <w:r>
+              <w:rPr>
+                <w:rFonts w:ascii="Consolas" w:eastAsia="Times New Roman" w:hAnsi="Consolas" w:cs="Consolas"/>
+                <w:color w:val="auto"/>
+                <w:sz w:val="18"/>
+                <w:szCs w:val="18"/>
+                <w:lang w:eastAsia="ja-JP"/>
+              </w:rPr>
+              <w:t>BigData</w:t>
+            </w:r>
+            <w:proofErr w:type="spellEnd"/>
+          </w:p>
+        </w:tc>
+        <w:tc>
+          <w:tcPr>
+            <w:tcW w:w="0" w:type="auto"/>
+            <w:tcBorders>
+              <w:top w:val="outset" w:sz="6" w:space="0" w:color="auto"/>
+              <w:left w:val="outset" w:sz="6" w:space="0" w:color="auto"/>
+              <w:bottom w:val="outset" w:sz="6" w:space="0" w:color="auto"/>
+              <w:right w:val="outset" w:sz="6" w:space="0" w:color="auto"/>
+            </w:tcBorders>
+            <w:vAlign w:val="center"/>
+            <w:hideMark/>
+          </w:tcPr>
+          <w:p>
+            <w:pPr>
+              <w:spacing w:after="0" w:line="240" w:lineRule="auto"/>
+              <w:ind w:left="630"/>
+              <w:rPr>
+                <w:rFonts w:ascii="Consolas" w:eastAsia="Times New Roman" w:hAnsi="Consolas" w:cs="Consolas"/>
+                <w:color w:val="auto"/>
+                <w:sz w:val="18"/>
+                <w:szCs w:val="18"/>
+                <w:lang w:eastAsia="ja-JP"/>
+              </w:rPr>
+            </w:pPr>
+            <w:proofErr w:type="spellStart"/>
+            <w:r>
+              <w:rPr>
+                <w:rFonts w:ascii="Consolas" w:eastAsia="Times New Roman" w:hAnsi="Consolas" w:cs="Consolas"/>
+                <w:color w:val="auto"/>
+                <w:sz w:val="18"/>
+                <w:szCs w:val="18"/>
+                <w:lang w:eastAsia="ja-JP"/>
+              </w:rPr>
+              <w:t>DevOps</w:t>
+            </w:r>
+            <w:proofErr w:type="spellEnd"/>
+          </w:p>
+        </w:tc>
+        <w:tc>
+          <w:tcPr>
+            <w:tcW w:w="0" w:type="auto"/>
+            <w:tcBorders>
+              <w:top w:val="outset" w:sz="6" w:space="0" w:color="auto"/>
+              <w:left w:val="outset" w:sz="6" w:space="0" w:color="auto"/>
+              <w:bottom w:val="outset" w:sz="6" w:space="0" w:color="auto"/>
+              <w:right w:val="outset" w:sz="6" w:space="0" w:color="auto"/>
+            </w:tcBorders>
+            <w:vAlign w:val="center"/>
+            <w:hideMark/>
+          </w:tcPr>
+          <w:p>
+            <w:pPr>
+              <w:spacing w:after="0" w:line="240" w:lineRule="auto"/>
+              <w:ind w:left="630"/>
+              <w:rPr>
+                <w:rFonts w:ascii="Consolas" w:eastAsia="Times New Roman" w:hAnsi="Consolas" w:cs="Consolas"/>
+                <w:color w:val="auto"/>
+                <w:sz w:val="18"/>
+                <w:szCs w:val="18"/>
+                <w:lang w:eastAsia="ja-JP"/>
+              </w:rPr>
+            </w:pPr>
+            <w:proofErr w:type="spellStart"/>
+            <w:r>
+              <w:rPr>
+                <w:rFonts w:ascii="Consolas" w:eastAsia="Times New Roman" w:hAnsi="Consolas" w:cs="Consolas"/>
+                <w:color w:val="auto"/>
+                <w:sz w:val="18"/>
+                <w:szCs w:val="18"/>
+                <w:lang w:eastAsia="ja-JP"/>
+              </w:rPr>
+              <w:t>IoT</w:t>
+            </w:r>
+            <w:proofErr w:type="spellEnd"/>
+          </w:p>
+        </w:tc>
+        <w:tc>
+          <w:tcPr>
+            <w:tcW w:w="1680" w:type="dxa"/>
+            <w:tcBorders>
+              <w:top w:val="outset" w:sz="6" w:space="0" w:color="auto"/>
+              <w:left w:val="outset" w:sz="6" w:space="0" w:color="auto"/>
+              <w:bottom w:val="outset" w:sz="6" w:space="0" w:color="auto"/>
+              <w:right w:val="outset" w:sz="6" w:space="0" w:color="auto"/>
+            </w:tcBorders>
+            <w:vAlign w:val="center"/>
+            <w:hideMark/>
+          </w:tcPr>
+          <w:p>
+            <w:pPr>
+              <w:spacing w:after="0" w:line="240" w:lineRule="auto"/>
+              <w:ind w:left="630"/>
+              <w:rPr>
+                <w:rFonts w:ascii="Consolas" w:eastAsia="Times New Roman" w:hAnsi="Consolas" w:cs="Consolas"/>
+                <w:color w:val="auto"/>
+                <w:sz w:val="18"/>
+                <w:szCs w:val="18"/>
+                <w:lang w:eastAsia="ja-JP"/>
+              </w:rPr>
+            </w:pPr>
+            <w:r>
+              <w:rPr>
+                <w:rFonts w:ascii="Consolas" w:eastAsia="Times New Roman" w:hAnsi="Consolas" w:cs="Consolas"/>
+                <w:color w:val="auto"/>
+                <w:sz w:val="18"/>
+                <w:szCs w:val="18"/>
+                <w:lang w:eastAsia="ja-JP"/>
+              </w:rPr>
+              <w:t>2</w:t>
+            </w:r>
+          </w:p>
+        </w:tc>
+      </w:tr>
+      <w:tr>
+        <w:trPr>
+          <w:tblCellSpacing w:w="15" w:type="dxa"/>
+        </w:trPr>
+        <w:tc>
+          <w:tcPr>
+            <w:tcW w:w="1185" w:type="dxa"/>
+            <w:tcBorders>
+              <w:top w:val="outset" w:sz="6" w:space="0" w:color="auto"/>
+              <w:left w:val="outset" w:sz="6" w:space="0" w:color="auto"/>
+              <w:bottom w:val="outset" w:sz="6" w:space="0" w:color="auto"/>
+              <w:right w:val="outset" w:sz="6" w:space="0" w:color="auto"/>
+            </w:tcBorders>
+            <w:vAlign w:val="center"/>
+            <w:hideMark/>
+          </w:tcPr>
+          <w:p>
+            <w:pPr>
+              <w:spacing w:after="0" w:line="240" w:lineRule="auto"/>
+              <w:ind w:left="630"/>
+              <w:rPr>
+                <w:rFonts w:ascii="Consolas" w:eastAsia="Times New Roman" w:hAnsi="Consolas" w:cs="Consolas"/>
+                <w:color w:val="auto"/>
+                <w:sz w:val="18"/>
+                <w:szCs w:val="18"/>
+                <w:lang w:eastAsia="ja-JP"/>
+              </w:rPr>
+            </w:pPr>
+            <w:r>
+              <w:rPr>
+                <w:rFonts w:ascii="Consolas" w:eastAsia="Times New Roman" w:hAnsi="Consolas" w:cs="Consolas"/>
+                <w:color w:val="auto"/>
+                <w:sz w:val="18"/>
+                <w:szCs w:val="18"/>
+                <w:lang w:eastAsia="ja-JP"/>
+              </w:rPr>
+              <w:t>Cloud</w:t>
+            </w:r>
+          </w:p>
+        </w:tc>
+        <w:tc>
+          <w:tcPr>
+            <w:tcW w:w="0" w:type="auto"/>
+            <w:tcBorders>
+              <w:top w:val="outset" w:sz="6" w:space="0" w:color="auto"/>
+              <w:left w:val="outset" w:sz="6" w:space="0" w:color="auto"/>
+              <w:bottom w:val="outset" w:sz="6" w:space="0" w:color="auto"/>
+              <w:right w:val="outset" w:sz="6" w:space="0" w:color="auto"/>
+            </w:tcBorders>
+            <w:vAlign w:val="center"/>
+            <w:hideMark/>
+          </w:tcPr>
+          <w:p>
+            <w:pPr>
+              <w:spacing w:after="0" w:line="240" w:lineRule="auto"/>
+              <w:ind w:left="630"/>
+              <w:rPr>
+                <w:rFonts w:ascii="Consolas" w:eastAsia="Times New Roman" w:hAnsi="Consolas" w:cs="Consolas"/>
+                <w:color w:val="auto"/>
+                <w:sz w:val="18"/>
+                <w:szCs w:val="18"/>
+                <w:lang w:eastAsia="ja-JP"/>
+              </w:rPr>
+            </w:pPr>
+            <w:proofErr w:type="spellStart"/>
+            <w:r>
+              <w:rPr>
+                <w:rFonts w:ascii="Consolas" w:eastAsia="Times New Roman" w:hAnsi="Consolas" w:cs="Consolas"/>
+                <w:color w:val="auto"/>
+                <w:sz w:val="18"/>
+                <w:szCs w:val="18"/>
+                <w:lang w:eastAsia="ja-JP"/>
+              </w:rPr>
+              <w:t>BigData</w:t>
+            </w:r>
+            <w:proofErr w:type="spellEnd"/>
+          </w:p>
+        </w:tc>
+        <w:tc>
+          <w:tcPr>
+            <w:tcW w:w="0" w:type="auto"/>
+            <w:tcBorders>
+              <w:top w:val="outset" w:sz="6" w:space="0" w:color="auto"/>
+              <w:left w:val="outset" w:sz="6" w:space="0" w:color="auto"/>
+              <w:bottom w:val="outset" w:sz="6" w:space="0" w:color="auto"/>
+              <w:right w:val="outset" w:sz="6" w:space="0" w:color="auto"/>
+            </w:tcBorders>
+            <w:vAlign w:val="center"/>
+            <w:hideMark/>
+          </w:tcPr>
+          <w:p>
+            <w:pPr>
+              <w:spacing w:after="0" w:line="240" w:lineRule="auto"/>
+              <w:ind w:left="630"/>
+              <w:rPr>
+                <w:rFonts w:ascii="Consolas" w:eastAsia="Times New Roman" w:hAnsi="Consolas" w:cs="Consolas"/>
+                <w:color w:val="auto"/>
+                <w:sz w:val="18"/>
+                <w:szCs w:val="18"/>
+                <w:lang w:eastAsia="ja-JP"/>
+              </w:rPr>
+            </w:pPr>
+            <w:proofErr w:type="spellStart"/>
+            <w:r>
+              <w:rPr>
+                <w:rFonts w:ascii="Consolas" w:eastAsia="Times New Roman" w:hAnsi="Consolas" w:cs="Consolas"/>
+                <w:color w:val="auto"/>
+                <w:sz w:val="18"/>
+                <w:szCs w:val="18"/>
+                <w:lang w:eastAsia="ja-JP"/>
+              </w:rPr>
+              <w:t>DevOps</w:t>
+            </w:r>
+            <w:proofErr w:type="spellEnd"/>
+          </w:p>
+        </w:tc>
+        <w:tc>
+          <w:tcPr>
+            <w:tcW w:w="0" w:type="auto"/>
+            <w:tcBorders>
+              <w:top w:val="outset" w:sz="6" w:space="0" w:color="auto"/>
+              <w:left w:val="outset" w:sz="6" w:space="0" w:color="auto"/>
+              <w:bottom w:val="outset" w:sz="6" w:space="0" w:color="auto"/>
+              <w:right w:val="outset" w:sz="6" w:space="0" w:color="auto"/>
+            </w:tcBorders>
+            <w:vAlign w:val="center"/>
+            <w:hideMark/>
+          </w:tcPr>
+          <w:p>
+            <w:pPr>
+              <w:spacing w:after="0" w:line="240" w:lineRule="auto"/>
+              <w:ind w:left="630"/>
+              <w:rPr>
+                <w:rFonts w:ascii="Consolas" w:eastAsia="Times New Roman" w:hAnsi="Consolas" w:cs="Consolas"/>
+                <w:color w:val="auto"/>
+                <w:sz w:val="18"/>
+                <w:szCs w:val="18"/>
+                <w:lang w:eastAsia="ja-JP"/>
+              </w:rPr>
+            </w:pPr>
+            <w:proofErr w:type="spellStart"/>
+            <w:r>
+              <w:rPr>
+                <w:rFonts w:ascii="Consolas" w:eastAsia="Times New Roman" w:hAnsi="Consolas" w:cs="Consolas"/>
+                <w:color w:val="auto"/>
+                <w:sz w:val="18"/>
+                <w:szCs w:val="18"/>
+                <w:lang w:eastAsia="ja-JP"/>
+              </w:rPr>
+              <w:t>IoT</w:t>
+            </w:r>
+            <w:proofErr w:type="spellEnd"/>
+          </w:p>
+        </w:tc>
+        <w:tc>
+          <w:tcPr>
+            <w:tcW w:w="1680" w:type="dxa"/>
+            <w:tcBorders>
+              <w:top w:val="outset" w:sz="6" w:space="0" w:color="auto"/>
+              <w:left w:val="outset" w:sz="6" w:space="0" w:color="auto"/>
+              <w:bottom w:val="outset" w:sz="6" w:space="0" w:color="auto"/>
+              <w:right w:val="outset" w:sz="6" w:space="0" w:color="auto"/>
+            </w:tcBorders>
+            <w:vAlign w:val="center"/>
+            <w:hideMark/>
+          </w:tcPr>
+          <w:p>
+            <w:pPr>
+              <w:spacing w:after="0" w:line="240" w:lineRule="auto"/>
+              <w:ind w:left="630"/>
+              <w:rPr>
+                <w:rFonts w:ascii="Consolas" w:eastAsia="Times New Roman" w:hAnsi="Consolas" w:cs="Consolas"/>
+                <w:color w:val="auto"/>
+                <w:sz w:val="18"/>
+                <w:szCs w:val="18"/>
+                <w:lang w:eastAsia="ja-JP"/>
+              </w:rPr>
+            </w:pPr>
+            <w:r>
+              <w:rPr>
+                <w:rFonts w:ascii="Consolas" w:eastAsia="Times New Roman" w:hAnsi="Consolas" w:cs="Consolas"/>
+                <w:color w:val="auto"/>
+                <w:sz w:val="18"/>
+                <w:szCs w:val="18"/>
+                <w:lang w:eastAsia="ja-JP"/>
+              </w:rPr>
+              <w:t>2</w:t>
+            </w:r>
+          </w:p>
+        </w:tc>
+      </w:tr>
+      <w:tr>
+        <w:trPr>
+          <w:tblCellSpacing w:w="15" w:type="dxa"/>
+        </w:trPr>
+        <w:tc>
+          <w:tcPr>
+            <w:tcW w:w="1185" w:type="dxa"/>
+            <w:tcBorders>
+              <w:top w:val="outset" w:sz="6" w:space="0" w:color="auto"/>
+              <w:left w:val="outset" w:sz="6" w:space="0" w:color="auto"/>
+              <w:bottom w:val="outset" w:sz="6" w:space="0" w:color="auto"/>
+              <w:right w:val="outset" w:sz="6" w:space="0" w:color="auto"/>
+            </w:tcBorders>
+            <w:vAlign w:val="center"/>
+            <w:hideMark/>
+          </w:tcPr>
+          <w:p>
+            <w:pPr>
+              <w:spacing w:after="0" w:line="240" w:lineRule="auto"/>
+              <w:ind w:left="630"/>
+              <w:rPr>
+                <w:rFonts w:ascii="Consolas" w:eastAsia="Times New Roman" w:hAnsi="Consolas" w:cs="Consolas"/>
+                <w:color w:val="auto"/>
+                <w:sz w:val="18"/>
+                <w:szCs w:val="18"/>
+                <w:lang w:eastAsia="ja-JP"/>
+              </w:rPr>
+            </w:pPr>
+            <w:r>
+              <w:rPr>
+                <w:rFonts w:ascii="Consolas" w:eastAsia="Times New Roman" w:hAnsi="Consolas" w:cs="Consolas"/>
+                <w:color w:val="auto"/>
+                <w:sz w:val="18"/>
+                <w:szCs w:val="18"/>
+                <w:lang w:eastAsia="ja-JP"/>
+              </w:rPr>
+              <w:t>Cloud</w:t>
+            </w:r>
+          </w:p>
+        </w:tc>
+        <w:tc>
+          <w:tcPr>
+            <w:tcW w:w="0" w:type="auto"/>
+            <w:tcBorders>
+              <w:top w:val="outset" w:sz="6" w:space="0" w:color="auto"/>
+              <w:left w:val="outset" w:sz="6" w:space="0" w:color="auto"/>
+              <w:bottom w:val="outset" w:sz="6" w:space="0" w:color="auto"/>
+              <w:right w:val="outset" w:sz="6" w:space="0" w:color="auto"/>
+            </w:tcBorders>
+            <w:vAlign w:val="center"/>
+            <w:hideMark/>
+          </w:tcPr>
+          <w:p>
+            <w:pPr>
+              <w:spacing w:after="0" w:line="240" w:lineRule="auto"/>
+              <w:ind w:left="630"/>
+              <w:rPr>
+                <w:rFonts w:ascii="Consolas" w:eastAsia="Times New Roman" w:hAnsi="Consolas" w:cs="Consolas"/>
+                <w:color w:val="auto"/>
+                <w:sz w:val="18"/>
+                <w:szCs w:val="18"/>
+                <w:lang w:eastAsia="ja-JP"/>
+              </w:rPr>
+            </w:pPr>
+            <w:proofErr w:type="spellStart"/>
+            <w:r>
+              <w:rPr>
+                <w:rFonts w:ascii="Consolas" w:eastAsia="Times New Roman" w:hAnsi="Consolas" w:cs="Consolas"/>
+                <w:color w:val="auto"/>
+                <w:sz w:val="18"/>
+                <w:szCs w:val="18"/>
+                <w:lang w:eastAsia="ja-JP"/>
+              </w:rPr>
+              <w:t>BigData</w:t>
+            </w:r>
+            <w:proofErr w:type="spellEnd"/>
+          </w:p>
+        </w:tc>
+        <w:tc>
+          <w:tcPr>
+            <w:tcW w:w="0" w:type="auto"/>
+            <w:tcBorders>
+              <w:top w:val="outset" w:sz="6" w:space="0" w:color="auto"/>
+              <w:left w:val="outset" w:sz="6" w:space="0" w:color="auto"/>
+              <w:bottom w:val="outset" w:sz="6" w:space="0" w:color="auto"/>
+              <w:right w:val="outset" w:sz="6" w:space="0" w:color="auto"/>
+            </w:tcBorders>
+            <w:vAlign w:val="center"/>
+            <w:hideMark/>
+          </w:tcPr>
+          <w:p>
+            <w:pPr>
+              <w:spacing w:after="0" w:line="240" w:lineRule="auto"/>
+              <w:ind w:left="630"/>
+              <w:rPr>
+                <w:rFonts w:ascii="Consolas" w:eastAsia="Times New Roman" w:hAnsi="Consolas" w:cs="Consolas"/>
+                <w:color w:val="auto"/>
+                <w:sz w:val="18"/>
+                <w:szCs w:val="18"/>
+                <w:lang w:eastAsia="ja-JP"/>
+              </w:rPr>
+            </w:pPr>
+            <w:proofErr w:type="spellStart"/>
+            <w:r>
+              <w:rPr>
+                <w:rFonts w:ascii="Consolas" w:eastAsia="Times New Roman" w:hAnsi="Consolas" w:cs="Consolas"/>
+                <w:color w:val="auto"/>
+                <w:sz w:val="18"/>
+                <w:szCs w:val="18"/>
+                <w:lang w:eastAsia="ja-JP"/>
+              </w:rPr>
+              <w:t>DevOps</w:t>
+            </w:r>
+            <w:proofErr w:type="spellEnd"/>
+          </w:p>
+        </w:tc>
+        <w:tc>
+          <w:tcPr>
+            <w:tcW w:w="0" w:type="auto"/>
+            <w:tcBorders>
+              <w:top w:val="outset" w:sz="6" w:space="0" w:color="auto"/>
+              <w:left w:val="outset" w:sz="6" w:space="0" w:color="auto"/>
+              <w:bottom w:val="outset" w:sz="6" w:space="0" w:color="auto"/>
+              <w:right w:val="outset" w:sz="6" w:space="0" w:color="auto"/>
+            </w:tcBorders>
+            <w:vAlign w:val="center"/>
+            <w:hideMark/>
+          </w:tcPr>
+          <w:p>
+            <w:pPr>
+              <w:spacing w:after="0" w:line="240" w:lineRule="auto"/>
+              <w:ind w:left="630"/>
+              <w:rPr>
+                <w:rFonts w:ascii="Consolas" w:eastAsia="Times New Roman" w:hAnsi="Consolas" w:cs="Consolas"/>
+                <w:color w:val="auto"/>
+                <w:sz w:val="18"/>
+                <w:szCs w:val="18"/>
+                <w:lang w:eastAsia="ja-JP"/>
+              </w:rPr>
+            </w:pPr>
+            <w:proofErr w:type="spellStart"/>
+            <w:r>
+              <w:rPr>
+                <w:rFonts w:ascii="Consolas" w:eastAsia="Times New Roman" w:hAnsi="Consolas" w:cs="Consolas"/>
+                <w:color w:val="auto"/>
+                <w:sz w:val="18"/>
+                <w:szCs w:val="18"/>
+                <w:lang w:eastAsia="ja-JP"/>
+              </w:rPr>
+              <w:t>IoT</w:t>
+            </w:r>
+            <w:proofErr w:type="spellEnd"/>
+          </w:p>
+        </w:tc>
+        <w:tc>
+          <w:tcPr>
+            <w:tcW w:w="1680" w:type="dxa"/>
+            <w:tcBorders>
+              <w:top w:val="outset" w:sz="6" w:space="0" w:color="auto"/>
+              <w:left w:val="outset" w:sz="6" w:space="0" w:color="auto"/>
+              <w:bottom w:val="outset" w:sz="6" w:space="0" w:color="auto"/>
+              <w:right w:val="outset" w:sz="6" w:space="0" w:color="auto"/>
+            </w:tcBorders>
+            <w:vAlign w:val="center"/>
+            <w:hideMark/>
+          </w:tcPr>
+          <w:p>
+            <w:pPr>
+              <w:spacing w:after="0" w:line="240" w:lineRule="auto"/>
+              <w:ind w:left="630"/>
+              <w:rPr>
+                <w:rFonts w:ascii="Consolas" w:eastAsia="Times New Roman" w:hAnsi="Consolas" w:cs="Consolas"/>
+                <w:color w:val="auto"/>
+                <w:sz w:val="18"/>
+                <w:szCs w:val="18"/>
+                <w:lang w:eastAsia="ja-JP"/>
+              </w:rPr>
+            </w:pPr>
+            <w:r>
+              <w:rPr>
+                <w:rFonts w:ascii="Consolas" w:eastAsia="Times New Roman" w:hAnsi="Consolas" w:cs="Consolas"/>
+                <w:color w:val="auto"/>
+                <w:sz w:val="18"/>
+                <w:szCs w:val="18"/>
+                <w:lang w:eastAsia="ja-JP"/>
+              </w:rPr>
+              <w:t>2</w:t>
+            </w:r>
+          </w:p>
+        </w:tc>
+      </w:tr>
+    </w:tbl>
+    <w:p>
+      <w:r>
+        <w:t xml:space="preserve">You may try predictions </w:t>
+      </w:r>
+      <w:r>
+        <w:t xml:space="preserve">7 and 1, </w:t>
+      </w:r>
+      <w:r>
+        <w:t xml:space="preserve">3, 4, </w:t>
+      </w:r>
+      <w:r>
+        <w:t xml:space="preserve">5, </w:t>
+      </w:r>
+      <w:r>
+        <w:t>6</w:t>
+      </w:r>
+      <w:r>
+        <w:t>, 8, 9</w:t>
+      </w:r>
+      <w:r>
+        <w:t xml:space="preserve"> to see what the output looks like. </w:t>
       </w:r>
     </w:p>
     <w:p>
@@ -6717,6 +8159,51 @@
       <w:szCs w:val="24"/>
     </w:rPr>
   </w:style>
+  <w:style w:type="paragraph" w:styleId="Revision">
+    <w:name w:val="Revision"/>
+    <w:hidden/>
+    <w:uiPriority w:val="99"/>
+    <w:semiHidden/>
+    <w:rsid w:val="00CE0DF3"/>
+    <w:pPr>
+      <w:spacing w:after="0" w:line="240" w:lineRule="auto"/>
+    </w:pPr>
+    <w:rPr>
+      <w:rFonts w:ascii="Segoe UI" w:hAnsi="Segoe UI"/>
+      <w:color w:val="000000" w:themeColor="text1"/>
+    </w:rPr>
+  </w:style>
+  <w:style w:type="paragraph" w:styleId="DocumentMap">
+    <w:name w:val="Document Map"/>
+    <w:basedOn w:val="Normal"/>
+    <w:link w:val="DocumentMapChar"/>
+    <w:uiPriority w:val="99"/>
+    <w:semiHidden/>
+    <w:unhideWhenUsed/>
+    <w:rsid w:val="00CE0DF3"/>
+    <w:pPr>
+      <w:spacing w:after="0" w:line="240" w:lineRule="auto"/>
+    </w:pPr>
+    <w:rPr>
+      <w:rFonts w:ascii="Lucida Grande" w:hAnsi="Lucida Grande" w:cs="Lucida Grande"/>
+      <w:sz w:val="24"/>
+      <w:szCs w:val="24"/>
+    </w:rPr>
+  </w:style>
+  <w:style w:type="character" w:customStyle="1" w:styleId="DocumentMapChar">
+    <w:name w:val="Document Map Char"/>
+    <w:basedOn w:val="DefaultParagraphFont"/>
+    <w:link w:val="DocumentMap"/>
+    <w:uiPriority w:val="99"/>
+    <w:semiHidden/>
+    <w:rsid w:val="00CE0DF3"/>
+    <w:rPr>
+      <w:rFonts w:ascii="Lucida Grande" w:hAnsi="Lucida Grande" w:cs="Lucida Grande"/>
+      <w:color w:val="000000" w:themeColor="text1"/>
+      <w:sz w:val="24"/>
+      <w:szCs w:val="24"/>
+    </w:rPr>
+  </w:style>
 </w:styles>
 </file>
 
@@ -7343,6 +8830,51 @@
       <w:szCs w:val="24"/>
     </w:rPr>
   </w:style>
+  <w:style w:type="paragraph" w:styleId="Revision">
+    <w:name w:val="Revision"/>
+    <w:hidden/>
+    <w:uiPriority w:val="99"/>
+    <w:semiHidden/>
+    <w:rsid w:val="00CE0DF3"/>
+    <w:pPr>
+      <w:spacing w:after="0" w:line="240" w:lineRule="auto"/>
+    </w:pPr>
+    <w:rPr>
+      <w:rFonts w:ascii="Segoe UI" w:hAnsi="Segoe UI"/>
+      <w:color w:val="000000" w:themeColor="text1"/>
+    </w:rPr>
+  </w:style>
+  <w:style w:type="paragraph" w:styleId="DocumentMap">
+    <w:name w:val="Document Map"/>
+    <w:basedOn w:val="Normal"/>
+    <w:link w:val="DocumentMapChar"/>
+    <w:uiPriority w:val="99"/>
+    <w:semiHidden/>
+    <w:unhideWhenUsed/>
+    <w:rsid w:val="00CE0DF3"/>
+    <w:pPr>
+      <w:spacing w:after="0" w:line="240" w:lineRule="auto"/>
+    </w:pPr>
+    <w:rPr>
+      <w:rFonts w:ascii="Lucida Grande" w:hAnsi="Lucida Grande" w:cs="Lucida Grande"/>
+      <w:sz w:val="24"/>
+      <w:szCs w:val="24"/>
+    </w:rPr>
+  </w:style>
+  <w:style w:type="character" w:customStyle="1" w:styleId="DocumentMapChar">
+    <w:name w:val="Document Map Char"/>
+    <w:basedOn w:val="DefaultParagraphFont"/>
+    <w:link w:val="DocumentMap"/>
+    <w:uiPriority w:val="99"/>
+    <w:semiHidden/>
+    <w:rsid w:val="00CE0DF3"/>
+    <w:rPr>
+      <w:rFonts w:ascii="Lucida Grande" w:hAnsi="Lucida Grande" w:cs="Lucida Grande"/>
+      <w:color w:val="000000" w:themeColor="text1"/>
+      <w:sz w:val="24"/>
+      <w:szCs w:val="24"/>
+    </w:rPr>
+  </w:style>
 </w:styles>
 </file>
 
@@ -7601,7 +9133,7 @@
   <a:extraClrSchemeLst/>
   <a:extLst>
     <a:ext uri="{05A4C25C-085E-4340-85A3-A5531E510DB2}">
-      <thm15:themeFamily xmlns:thm15="http://schemas.microsoft.com/office/thememl/2012/main" xmlns="" name="Office Theme" id="{62F939B6-93AF-4DB8-9C6B-D6C7DFDC589F}" vid="{4A3C46E8-61CC-4603-A589-7422A47A8E4A}"/>
+      <thm15:themeFamily xmlns="" xmlns:thm15="http://schemas.microsoft.com/office/thememl/2012/main" name="Office Theme" id="{62F939B6-93AF-4DB8-9C6B-D6C7DFDC589F}" vid="{4A3C46E8-61CC-4603-A589-7422A47A8E4A}"/>
     </a:ext>
   </a:extLst>
 </a:theme>
@@ -7611,8 +9143,20 @@
 <b:Sources xmlns:b="http://schemas.openxmlformats.org/officeDocument/2006/bibliography" xmlns="http://schemas.openxmlformats.org/officeDocument/2006/bibliography" SelectedStyle="\APASixthEditionOfficeOnline.xsl" StyleName="APA" Version="6"/>
 </file>
 
+<file path=customXml/item2.xml><?xml version="1.0" encoding="utf-8"?>
+<b:Sources xmlns:b="http://schemas.openxmlformats.org/officeDocument/2006/bibliography" xmlns="http://schemas.openxmlformats.org/officeDocument/2006/bibliography" SelectedStyle="\APASixthEditionOfficeOnline.xsl" StyleName="APA" Version="6"/>
+</file>
+
 <file path=customXml/itemProps1.xml><?xml version="1.0" encoding="utf-8"?>
-<ds:datastoreItem xmlns:ds="http://schemas.openxmlformats.org/officeDocument/2006/customXml" ds:itemID="{4DA61DCA-B0BA-004D-A3F2-0CA62512ABB0}">
+<ds:datastoreItem xmlns:ds="http://schemas.openxmlformats.org/officeDocument/2006/customXml" ds:itemID="{12AEC0DC-A010-7145-8A58-6E9A5F818159}">
+  <ds:schemaRefs>
+    <ds:schemaRef ds:uri="http://schemas.openxmlformats.org/officeDocument/2006/bibliography"/>
+  </ds:schemaRefs>
+</ds:datastoreItem>
+</file>
+
+<file path=customXml/itemProps2.xml><?xml version="1.0" encoding="utf-8"?>
+<ds:datastoreItem xmlns:ds="http://schemas.openxmlformats.org/officeDocument/2006/customXml" ds:itemID="{34C868D7-971F-744C-8062-2208C35DC6CE}">
   <ds:schemaRefs>
     <ds:schemaRef ds:uri="http://schemas.openxmlformats.org/officeDocument/2006/bibliography"/>
   </ds:schemaRefs>

</xml_diff>

<commit_message>
Data Science and Machine Learning Lab updates complete.
</commit_message>
<xml_diff>
--- a/Complimentary Course Content/Module5/Labs/Module 5 Lesson 5 Clustering Lab.docx
+++ b/Complimentary Course Content/Module5/Labs/Module 5 Lesson 5 Clustering Lab.docx
@@ -72,24 +72,11 @@
       <w:r>
         <w:t xml:space="preserve">learn how to build a </w:t>
       </w:r>
-      <w:proofErr w:type="spellStart"/>
-      <w:r>
-        <w:t>KMeans</w:t>
-      </w:r>
-      <w:proofErr w:type="spellEnd"/>
-      <w:r>
-        <w:t xml:space="preserve"> Clustering</w:t>
-      </w:r>
-      <w:r>
-        <w:t xml:space="preserve"> algorithm on a Spark cluster in HDInsight.  Students will use the </w:t>
-      </w:r>
-      <w:proofErr w:type="spellStart"/>
-      <w:r>
-        <w:t>Jupyter</w:t>
-      </w:r>
-      <w:proofErr w:type="spellEnd"/>
-      <w:r>
-        <w:t xml:space="preserve"> notebook to build and test the applic</w:t>
+      <w:r>
+        <w:t>KMeans Clustering</w:t>
+      </w:r>
+      <w:r>
+        <w:t xml:space="preserve"> algorithm on a Spark cluster in HDInsight.  Students will use the Jupyter notebook to build and test the applic</w:t>
       </w:r>
       <w:r>
         <w:t xml:space="preserve">ation.  The application uses </w:t>
@@ -101,13 +88,8 @@
         <w:t xml:space="preserve"> data </w:t>
       </w:r>
       <w:r>
-        <w:t xml:space="preserve">at the example of </w:t>
-      </w:r>
-      <w:proofErr w:type="spellStart"/>
-      <w:r>
-        <w:t>HDInisghts</w:t>
-      </w:r>
-      <w:proofErr w:type="spellEnd"/>
+        <w:t>at the example of HDInisghts</w:t>
+      </w:r>
       <w:r>
         <w:t>.</w:t>
       </w:r>
@@ -190,11 +172,9 @@
       <w:r>
         <w:t xml:space="preserve">the </w:t>
       </w:r>
-      <w:proofErr w:type="spellStart"/>
       <w:r>
         <w:t>KMeans</w:t>
       </w:r>
-      <w:proofErr w:type="spellEnd"/>
       <w:r>
         <w:t xml:space="preserve"> model </w:t>
       </w:r>
@@ -258,6 +238,9 @@
       <w:r>
         <w:t>)</w:t>
       </w:r>
+      <w:r>
+        <w:t xml:space="preserve"> (HDI 3.4)</w:t>
+      </w:r>
     </w:p>
     <w:p>
       <w:pPr>
@@ -300,11 +283,9 @@
       <w:r>
         <w:t xml:space="preserve">: Write a </w:t>
       </w:r>
-      <w:proofErr w:type="spellStart"/>
       <w:r>
         <w:t>KMeans</w:t>
       </w:r>
-      <w:proofErr w:type="spellEnd"/>
       <w:r>
         <w:t xml:space="preserve"> analysis </w:t>
       </w:r>
@@ -340,11 +321,9 @@
       <w:r>
         <w:t xml:space="preserve"> </w:t>
       </w:r>
-      <w:proofErr w:type="spellStart"/>
       <w:r>
         <w:t>KMeans</w:t>
       </w:r>
-      <w:proofErr w:type="spellEnd"/>
       <w:r>
         <w:t xml:space="preserve"> </w:t>
       </w:r>
@@ -372,15 +351,7 @@
         <w:t xml:space="preserve"> data (Food_Inspections1.csv) that was acquired through the City of Chicago data portal. This dataset contains information about food inspections that were conducted in Chicago, including information about each food establishment that was inspected, the violations that were found (if any), and the results of the inspection. The CSV data file is already available in the storage account associated with the cluster at </w:t>
       </w:r>
       <w:r>
-        <w:t>/example/data/</w:t>
-      </w:r>
-      <w:proofErr w:type="spellStart"/>
-      <w:r>
-        <w:t>gutenberg</w:t>
-      </w:r>
-      <w:proofErr w:type="spellEnd"/>
-      <w:r>
-        <w:t>/</w:t>
+        <w:t>/example/data/gutenberg/</w:t>
       </w:r>
       <w:r>
         <w:t xml:space="preserve"> of HDFS</w:t>
@@ -409,13 +380,8 @@
       </w:r>
     </w:p>
     <w:p>
-      <w:proofErr w:type="spellStart"/>
-      <w:r>
-        <w:t>KMeans</w:t>
-      </w:r>
-      <w:proofErr w:type="spellEnd"/>
-      <w:r>
-        <w:t xml:space="preserve"> is an algorithm that can be used for clustering. It is particularly useful for cluster</w:t>
+      <w:r>
+        <w:t>KMeans is an algorithm that can be used for clustering. It is particularly useful for cluster</w:t>
       </w:r>
       <w:r>
         <w:t>ing</w:t>
@@ -428,13 +394,8 @@
       <w:r>
         <w:t xml:space="preserve">In the steps below, you develop a </w:t>
       </w:r>
-      <w:proofErr w:type="spellStart"/>
-      <w:r>
-        <w:t>KMeans</w:t>
-      </w:r>
-      <w:proofErr w:type="spellEnd"/>
-      <w:r>
-        <w:t xml:space="preserve"> </w:t>
+      <w:r>
+        <w:t xml:space="preserve">KMeans </w:t>
       </w:r>
       <w:r>
         <w:t xml:space="preserve">model to see </w:t>
@@ -461,15 +422,7 @@
         </w:numPr>
       </w:pPr>
       <w:r>
-        <w:t xml:space="preserve">Create </w:t>
-      </w:r>
-      <w:proofErr w:type="spellStart"/>
-      <w:r>
-        <w:t>Jupyter</w:t>
-      </w:r>
-      <w:proofErr w:type="spellEnd"/>
-      <w:r>
-        <w:t xml:space="preserve"> notebook with </w:t>
+        <w:t xml:space="preserve">Create Jupyter notebook with </w:t>
       </w:r>
       <w:r>
         <w:t>Spark kernel</w:t>
@@ -485,16 +438,11 @@
       <w:r>
         <w:t xml:space="preserve"> – the default number of work nodes should be 4. If it is less than 2 nodes, it may not work as it does not have enough resources</w:t>
       </w:r>
-      <w:proofErr w:type="gramStart"/>
       <w:r>
         <w:t xml:space="preserve">. </w:t>
       </w:r>
       <w:r>
-        <w:t>.</w:t>
-      </w:r>
-      <w:proofErr w:type="gramEnd"/>
-      <w:r>
-        <w:t xml:space="preserve"> </w:t>
+        <w:t xml:space="preserve">. </w:t>
       </w:r>
       <w:r>
         <w:t xml:space="preserve">It can be found under </w:t>
@@ -513,11 +461,9 @@
       <w:r>
         <w:t xml:space="preserve">From </w:t>
       </w:r>
-      <w:proofErr w:type="spellStart"/>
       <w:r>
         <w:t>QuickLinks</w:t>
       </w:r>
-      <w:proofErr w:type="spellEnd"/>
       <w:r>
         <w:t xml:space="preserve">, select </w:t>
       </w:r>
@@ -530,182 +476,98 @@
       <w:r>
         <w:t xml:space="preserve"> and then select </w:t>
       </w:r>
-      <w:proofErr w:type="spellStart"/>
       <w:r>
         <w:rPr>
           <w:b/>
         </w:rPr>
-        <w:t>Jupyter</w:t>
-      </w:r>
-      <w:proofErr w:type="spellEnd"/>
-      <w:r>
-        <w:rPr>
-          <w:b/>
-        </w:rPr>
-        <w:t xml:space="preserve"> Notebook</w:t>
-      </w:r>
-      <w:r>
-        <w:t xml:space="preserve">.  If prompted enter the admin credentials for the cluster.  This will open up a browser window loaded with </w:t>
-      </w:r>
-      <w:proofErr w:type="spellStart"/>
-      <w:r>
-        <w:t>Jupyter</w:t>
-      </w:r>
-      <w:proofErr w:type="spellEnd"/>
-      <w:r>
-        <w:t xml:space="preserve"> notebook </w:t>
-      </w:r>
-    </w:p>
-    <w:p>
-      <w:bookmarkStart w:id="0" w:name="_GoBack"/>
-      <w:r>
-        <w:rPr>
-          <w:noProof/>
-        </w:rPr>
-        <mc:AlternateContent>
-          <mc:Choice Requires="wpg">
-            <w:drawing>
-              <wp:anchor distT="0" distB="0" distL="114300" distR="114300" simplePos="0" relativeHeight="251661312" behindDoc="0" locked="0" layoutInCell="1" allowOverlap="1" wp14:anchorId="26F18B26" wp14:editId="4EA34A18">
-                <wp:simplePos x="0" y="0"/>
-                <wp:positionH relativeFrom="page">
-                  <wp:posOffset>5764925</wp:posOffset>
-                </wp:positionH>
-                <wp:positionV relativeFrom="page">
-                  <wp:posOffset>6061235</wp:posOffset>
-                </wp:positionV>
-                <wp:extent cx="1337310" cy="1508760"/>
-                <wp:effectExtent l="0" t="0" r="0" b="0"/>
-                <wp:wrapNone/>
-                <wp:docPr id="2" name="Group 2"/>
-                <wp:cNvGraphicFramePr/>
-                <a:graphic xmlns:a="http://schemas.openxmlformats.org/drawingml/2006/main">
-                  <a:graphicData uri="http://schemas.microsoft.com/office/word/2010/wordprocessingGroup">
-                    <wpg:wgp>
-                      <wpg:cNvGrpSpPr/>
-                      <wpg:grpSpPr>
-                        <a:xfrm>
-                          <a:off x="0" y="0"/>
-                          <a:ext cx="1337310" cy="1508760"/>
-                          <a:chOff x="0" y="0"/>
-                          <a:chExt cx="1337310" cy="1508760"/>
-                        </a:xfrm>
-                      </wpg:grpSpPr>
-                      <pic:pic xmlns:pic="http://schemas.openxmlformats.org/drawingml/2006/picture">
-                        <pic:nvPicPr>
-                          <pic:cNvPr id="88" name="Picture 88"/>
-                          <pic:cNvPicPr>
-                            <a:picLocks noChangeAspect="1"/>
-                          </pic:cNvPicPr>
-                        </pic:nvPicPr>
-                        <pic:blipFill>
-                          <a:blip r:embed="rId8" cstate="print">
-                            <a:extLst>
-                              <a:ext uri="{28A0092B-C50C-407E-A947-70E740481C1C}">
-                                <a14:useLocalDpi xmlns:a14="http://schemas.microsoft.com/office/drawing/2010/main" val="0"/>
-                              </a:ext>
-                            </a:extLst>
-                          </a:blip>
-                          <a:stretch>
-                            <a:fillRect/>
-                          </a:stretch>
-                        </pic:blipFill>
-                        <pic:spPr>
-                          <a:xfrm>
-                            <a:off x="0" y="0"/>
-                            <a:ext cx="1337310" cy="1508760"/>
-                          </a:xfrm>
-                          <a:prstGeom prst="rect">
-                            <a:avLst/>
-                          </a:prstGeom>
-                        </pic:spPr>
-                      </pic:pic>
-                      <wps:wsp>
-                        <wps:cNvPr id="1" name="Rectangle 1"/>
-                        <wps:cNvSpPr/>
-                        <wps:spPr>
-                          <a:xfrm>
-                            <a:off x="152400" y="1203960"/>
-                            <a:ext cx="426720" cy="160020"/>
-                          </a:xfrm>
-                          <a:prstGeom prst="rect">
-                            <a:avLst/>
-                          </a:prstGeom>
-                          <a:noFill/>
-                          <a:ln>
-                            <a:solidFill>
-                              <a:srgbClr val="FF0000"/>
-                            </a:solidFill>
-                          </a:ln>
-                        </wps:spPr>
-                        <wps:style>
-                          <a:lnRef idx="2">
-                            <a:schemeClr val="accent1">
-                              <a:shade val="50000"/>
-                            </a:schemeClr>
-                          </a:lnRef>
-                          <a:fillRef idx="1">
-                            <a:schemeClr val="accent1"/>
-                          </a:fillRef>
-                          <a:effectRef idx="0">
-                            <a:schemeClr val="accent1"/>
-                          </a:effectRef>
-                          <a:fontRef idx="minor">
-                            <a:schemeClr val="lt1"/>
-                          </a:fontRef>
-                        </wps:style>
-                        <wps:bodyPr rot="0" spcFirstLastPara="0" vertOverflow="overflow" horzOverflow="overflow" vert="horz" wrap="square" lIns="91440" tIns="45720" rIns="91440" bIns="45720" numCol="1" spcCol="0" rtlCol="0" fromWordArt="0" anchor="ctr" anchorCtr="0" forceAA="0" compatLnSpc="1">
-                          <a:prstTxWarp prst="textNoShape">
-                            <a:avLst/>
-                          </a:prstTxWarp>
-                          <a:noAutofit/>
-                        </wps:bodyPr>
-                      </wps:wsp>
-                    </wpg:wgp>
-                  </a:graphicData>
-                </a:graphic>
-              </wp:anchor>
-            </w:drawing>
-          </mc:Choice>
-          <mc:Fallback>
-            <w:pict>
-              <v:group w14:anchorId="0A2F6DC4" id="Group 2" o:spid="_x0000_s1026" style="position:absolute;margin-left:453.95pt;margin-top:477.25pt;width:105.3pt;height:118.8pt;z-index:251661312;mso-position-horizontal-relative:page;mso-position-vertical-relative:page" coordsize="1337310,1508760" o:gfxdata="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">
-                <v:shapetype id="_x0000_t75" coordsize="21600,21600" o:spt="75" o:preferrelative="t" path="m@4@5l@4@11@9@11@9@5xe" filled="f" stroked="f">
-                  <v:stroke joinstyle="miter"/>
-                  <v:formulas>
-                    <v:f eqn="if lineDrawn pixelLineWidth 0"/>
-                    <v:f eqn="sum @0 1 0"/>
-                    <v:f eqn="sum 0 0 @1"/>
-                    <v:f eqn="prod @2 1 2"/>
-                    <v:f eqn="prod @3 21600 pixelWidth"/>
-                    <v:f eqn="prod @3 21600 pixelHeight"/>
-                    <v:f eqn="sum @0 0 1"/>
-                    <v:f eqn="prod @6 1 2"/>
-                    <v:f eqn="prod @7 21600 pixelWidth"/>
-                    <v:f eqn="sum @8 21600 0"/>
-                    <v:f eqn="prod @7 21600 pixelHeight"/>
-                    <v:f eqn="sum @10 21600 0"/>
-                  </v:formulas>
-                  <v:path o:extrusionok="f" gradientshapeok="t" o:connecttype="rect"/>
-                  <o:lock v:ext="edit" aspectratio="t"/>
-                </v:shapetype>
-                <v:shape id="Picture 88" o:spid="_x0000_s1027" type="#_x0000_t75" style="position:absolute;width:1337310;height:1508760;visibility:visible;mso-wrap-style:square" o:gfxdata="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">
-                  <v:imagedata r:id="rId9" o:title=""/>
-                  <v:path arrowok="t"/>
-                </v:shape>
-                <v:rect id="Rectangle 1" o:spid="_x0000_s1028" style="position:absolute;left:152400;top:1203960;width:426720;height:160020;visibility:visible;mso-wrap-style:square;v-text-anchor:middle" o:gfxdata="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" filled="f" strokecolor="red" strokeweight="1pt"/>
-                <w10:wrap anchorx="page" anchory="page"/>
-              </v:group>
-            </w:pict>
-          </mc:Fallback>
-        </mc:AlternateContent>
-      </w:r>
-      <w:bookmarkEnd w:id="0"/>
+        <w:t>Jupyter Notebook</w:t>
+      </w:r>
+      <w:r>
+        <w:t xml:space="preserve">.  If prompted enter the admin credentials for the cluster.  This will open up a browser window loaded with Jupyter notebook </w:t>
+      </w:r>
+    </w:p>
+    <w:p>
       <w:r>
         <w:rPr>
           <w:noProof/>
         </w:rPr>
         <w:drawing>
-          <wp:inline distT="0" distB="0" distL="0" distR="0" wp14:anchorId="5067311A" wp14:editId="215A05F0">
+          <wp:anchor distT="0" distB="0" distL="114300" distR="114300" simplePos="0" relativeHeight="251662336" behindDoc="0" locked="0" layoutInCell="1" allowOverlap="1" wp14:anchorId="5A086DAB" wp14:editId="3A74CF39">
+            <wp:simplePos x="0" y="0"/>
+            <wp:positionH relativeFrom="column">
+              <wp:posOffset>4849495</wp:posOffset>
+            </wp:positionH>
+            <wp:positionV relativeFrom="paragraph">
+              <wp:posOffset>477520</wp:posOffset>
+            </wp:positionV>
+            <wp:extent cx="1470660" cy="1892935"/>
+            <wp:effectExtent l="0" t="0" r="2540" b="12065"/>
+            <wp:wrapTight wrapText="bothSides">
+              <wp:wrapPolygon edited="0">
+                <wp:start x="0" y="0"/>
+                <wp:lineTo x="0" y="21448"/>
+                <wp:lineTo x="21264" y="21448"/>
+                <wp:lineTo x="21264" y="0"/>
+                <wp:lineTo x="0" y="0"/>
+              </wp:wrapPolygon>
+            </wp:wrapTight>
+            <wp:docPr id="3" name="Picture 3" descr="../../../../../Screen%20Shot%202017-01-23%20at%205.37.28%20AM.png"/>
+            <wp:cNvGraphicFramePr>
+              <a:graphicFrameLocks xmlns:a="http://schemas.openxmlformats.org/drawingml/2006/main" noChangeAspect="1"/>
+            </wp:cNvGraphicFramePr>
+            <a:graphic xmlns:a="http://schemas.openxmlformats.org/drawingml/2006/main">
+              <a:graphicData uri="http://schemas.openxmlformats.org/drawingml/2006/picture">
+                <pic:pic xmlns:pic="http://schemas.openxmlformats.org/drawingml/2006/picture">
+                  <pic:nvPicPr>
+                    <pic:cNvPr id="0" name="Picture 1" descr="../../../../../Screen%20Shot%202017-01-23%20at%205.37.28%20AM.png"/>
+                    <pic:cNvPicPr>
+                      <a:picLocks noChangeAspect="1" noChangeArrowheads="1"/>
+                    </pic:cNvPicPr>
+                  </pic:nvPicPr>
+                  <pic:blipFill>
+                    <a:blip r:embed="rId8">
+                      <a:extLst>
+                        <a:ext uri="{28A0092B-C50C-407E-A947-70E740481C1C}">
+                          <a14:useLocalDpi xmlns:a14="http://schemas.microsoft.com/office/drawing/2010/main" val="0"/>
+                        </a:ext>
+                      </a:extLst>
+                    </a:blip>
+                    <a:srcRect/>
+                    <a:stretch>
+                      <a:fillRect/>
+                    </a:stretch>
+                  </pic:blipFill>
+                  <pic:spPr bwMode="auto">
+                    <a:xfrm>
+                      <a:off x="0" y="0"/>
+                      <a:ext cx="1470660" cy="1892935"/>
+                    </a:xfrm>
+                    <a:prstGeom prst="rect">
+                      <a:avLst/>
+                    </a:prstGeom>
+                    <a:noFill/>
+                    <a:ln>
+                      <a:noFill/>
+                    </a:ln>
+                  </pic:spPr>
+                </pic:pic>
+              </a:graphicData>
+            </a:graphic>
+            <wp14:sizeRelH relativeFrom="page">
+              <wp14:pctWidth>0</wp14:pctWidth>
+            </wp14:sizeRelH>
+            <wp14:sizeRelV relativeFrom="page">
+              <wp14:pctHeight>0</wp14:pctHeight>
+            </wp14:sizeRelV>
+          </wp:anchor>
+        </w:drawing>
+      </w:r>
+      <w:r>
+        <w:rPr>
+          <w:noProof/>
+        </w:rPr>
+        <w:drawing>
+          <wp:inline distT="0" distB="0" distL="0" distR="0" wp14:anchorId="5067311A" wp14:editId="1CF81868">
             <wp:extent cx="4481077" cy="3169285"/>
             <wp:effectExtent l="0" t="0" r="0" b="5715"/>
             <wp:docPr id="12" name="Picture 12" descr="../../../../../Module%205%20Screenshots/Screen%20Shot%202016-10-13%20at%2012.45.38%20PM%20copy."/>
@@ -722,7 +584,7 @@
                     </pic:cNvPicPr>
                   </pic:nvPicPr>
                   <pic:blipFill>
-                    <a:blip r:embed="rId10">
+                    <a:blip r:embed="rId9">
                       <a:extLst>
                         <a:ext uri="{28A0092B-C50C-407E-A947-70E740481C1C}">
                           <a14:useLocalDpi xmlns:a14="http://schemas.microsoft.com/office/drawing/2010/main" val="0"/>
@@ -780,15 +642,7 @@
     <w:p>
       <w:r>
         <w:lastRenderedPageBreak/>
-        <w:t xml:space="preserve">You may also reach the </w:t>
-      </w:r>
-      <w:proofErr w:type="spellStart"/>
-      <w:r>
-        <w:t>Jupyter</w:t>
-      </w:r>
-      <w:proofErr w:type="spellEnd"/>
-      <w:r>
-        <w:t xml:space="preserve"> Notebook for your cluster by opening the following URL in your browser.  </w:t>
+        <w:t xml:space="preserve">You may also reach the Jupyter Notebook for your cluster by opening the following URL in your browser.  </w:t>
       </w:r>
       <w:r>
         <w:t>https://CLUSTERNAME.azurehdinsight.net/jupyter</w:t>
@@ -848,7 +702,7 @@
                     <pic:cNvPicPr/>
                   </pic:nvPicPr>
                   <pic:blipFill>
-                    <a:blip r:embed="rId11">
+                    <a:blip r:embed="rId10">
                       <a:extLst>
                         <a:ext uri="{28A0092B-C50C-407E-A947-70E740481C1C}">
                           <a14:useLocalDpi xmlns:a14="http://schemas.microsoft.com/office/drawing/2010/main" val="0"/>
@@ -995,13 +849,8 @@
         </w:numPr>
       </w:pPr>
       <w:r>
-        <w:t xml:space="preserve">Construct Input </w:t>
-      </w:r>
-      <w:proofErr w:type="spellStart"/>
-      <w:r>
-        <w:t>DataFrame</w:t>
-      </w:r>
-      <w:proofErr w:type="spellEnd"/>
+        <w:t>Construct Input DataFrame</w:t>
+      </w:r>
       <w:r>
         <w:t xml:space="preserve"> by </w:t>
       </w:r>
@@ -1011,15 +860,7 @@
     </w:p>
     <w:p>
       <w:r>
-        <w:t xml:space="preserve">Input data set is a twitter data in </w:t>
-      </w:r>
-      <w:proofErr w:type="spellStart"/>
-      <w:r>
-        <w:t>json</w:t>
-      </w:r>
-      <w:proofErr w:type="spellEnd"/>
-      <w:r>
-        <w:t xml:space="preserve"> file format at</w:t>
+        <w:t>Input data set is a twitter data in json file format at</w:t>
       </w:r>
       <w:r>
         <w:rPr>
@@ -1028,47 +869,11 @@
         </w:rPr>
         <w:t xml:space="preserve"> </w:t>
       </w:r>
-      <w:proofErr w:type="spellStart"/>
       <w:r>
         <w:rPr>
           <w:i/>
         </w:rPr>
-        <w:t>HdiSamples</w:t>
-      </w:r>
-      <w:proofErr w:type="spellEnd"/>
-      <w:r>
-        <w:rPr>
-          <w:i/>
-        </w:rPr>
-        <w:t>/</w:t>
-      </w:r>
-      <w:proofErr w:type="spellStart"/>
-      <w:r>
-        <w:rPr>
-          <w:i/>
-        </w:rPr>
-        <w:t>HdiSamples</w:t>
-      </w:r>
-      <w:proofErr w:type="spellEnd"/>
-      <w:r>
-        <w:rPr>
-          <w:i/>
-        </w:rPr>
-        <w:t>/</w:t>
-      </w:r>
-      <w:proofErr w:type="spellStart"/>
-      <w:r>
-        <w:rPr>
-          <w:i/>
-        </w:rPr>
-        <w:t>TwitterTrendsSampleData</w:t>
-      </w:r>
-      <w:proofErr w:type="spellEnd"/>
-      <w:r>
-        <w:rPr>
-          <w:i/>
-        </w:rPr>
-        <w:t>/tweets.txt</w:t>
+        <w:t>HdiSamples/HdiSamples/TwitterTrendsSampleData/tweets.txt</w:t>
       </w:r>
       <w:r>
         <w:t xml:space="preserve">. </w:t>
@@ -1076,26 +881,10 @@
     </w:p>
     <w:p>
       <w:r>
-        <w:t xml:space="preserve">The </w:t>
-      </w:r>
-      <w:proofErr w:type="spellStart"/>
-      <w:r>
-        <w:t>sqlContext</w:t>
-      </w:r>
-      <w:proofErr w:type="spellEnd"/>
-      <w:r>
-        <w:t xml:space="preserve"> can be used to perform transformations on structured data.  First, load the sample data</w:t>
-      </w:r>
-      <w:r>
-        <w:t xml:space="preserve"> in </w:t>
-      </w:r>
-      <w:proofErr w:type="spellStart"/>
-      <w:r>
-        <w:t>Json</w:t>
-      </w:r>
-      <w:proofErr w:type="spellEnd"/>
-      <w:r>
-        <w:t xml:space="preserve"> format</w:t>
+        <w:t>The sqlContext can be used to perform transformations on structured data.  First, load the sample data</w:t>
+      </w:r>
+      <w:r>
+        <w:t xml:space="preserve"> in Json format</w:t>
       </w:r>
       <w:r>
         <w:t xml:space="preserve"> – </w:t>
@@ -1107,34 +896,19 @@
         <w:t>tweets.txt</w:t>
       </w:r>
       <w:r>
-        <w:t xml:space="preserve"> into a Spark SQL </w:t>
-      </w:r>
-      <w:proofErr w:type="spellStart"/>
-      <w:r>
-        <w:t>dataframe</w:t>
-      </w:r>
-      <w:proofErr w:type="spellEnd"/>
-      <w:r>
-        <w:t xml:space="preserve">: </w:t>
-      </w:r>
-      <w:proofErr w:type="spellStart"/>
-      <w:r>
-        <w:t>dataDF</w:t>
-      </w:r>
-      <w:proofErr w:type="spellEnd"/>
-      <w:r>
-        <w:t>.</w:t>
+        <w:t xml:space="preserve"> into a Spark SQL dataframe</w:t>
+      </w:r>
+      <w:r>
+        <w:t>: dataDF.</w:t>
       </w:r>
     </w:p>
     <w:p>
       <w:r>
         <w:t xml:space="preserve">The data is in </w:t>
       </w:r>
-      <w:proofErr w:type="spellStart"/>
       <w:r>
         <w:t>Json</w:t>
       </w:r>
-      <w:proofErr w:type="spellEnd"/>
       <w:r>
         <w:t xml:space="preserve"> format.  We can use </w:t>
       </w:r>
@@ -1144,11 +918,9 @@
       <w:r>
         <w:t xml:space="preserve">’s </w:t>
       </w:r>
-      <w:proofErr w:type="spellStart"/>
       <w:r>
         <w:t>json</w:t>
       </w:r>
-      <w:proofErr w:type="spellEnd"/>
       <w:r>
         <w:t xml:space="preserve"> library to parse each line.</w:t>
       </w:r>
@@ -1222,19 +994,15 @@
       <w:r>
         <w:t xml:space="preserve">The </w:t>
       </w:r>
-      <w:proofErr w:type="spellStart"/>
       <w:r>
         <w:t>Json</w:t>
       </w:r>
-      <w:proofErr w:type="spellEnd"/>
       <w:r>
         <w:t xml:space="preserve"> file has been converted to a </w:t>
       </w:r>
-      <w:proofErr w:type="spellStart"/>
       <w:r>
         <w:t>Dataframe</w:t>
       </w:r>
-      <w:proofErr w:type="spellEnd"/>
       <w:r>
         <w:t xml:space="preserve">.  We can </w:t>
       </w:r>
@@ -1286,7 +1054,7 @@
     <w:p>
       <w:pPr>
         <w:pStyle w:val="Code"/>
-        <w:ind w:left="360"/>
+        <w:ind w:left="360" w:firstLine="720"/>
       </w:pPr>
     </w:p>
     <w:p>
@@ -1421,42 +1189,19 @@
         <w:t xml:space="preserve"> </w:t>
       </w:r>
       <w:r>
-        <w:t xml:space="preserve">Remove the </w:t>
-      </w:r>
-      <w:proofErr w:type="spellStart"/>
-      <w:r>
-        <w:t>stopwords</w:t>
-      </w:r>
-      <w:proofErr w:type="spellEnd"/>
-      <w:r>
-        <w:t xml:space="preserve"> using </w:t>
-      </w:r>
-      <w:proofErr w:type="spellStart"/>
-      <w:r>
-        <w:t>StopWordsRemover</w:t>
-      </w:r>
-      <w:proofErr w:type="spellEnd"/>
-    </w:p>
-    <w:p>
-      <w:r>
-        <w:t xml:space="preserve">The words </w:t>
-      </w:r>
-      <w:proofErr w:type="gramStart"/>
-      <w:r>
-        <w:t>has</w:t>
-      </w:r>
-      <w:proofErr w:type="gramEnd"/>
-      <w:r>
-        <w:t xml:space="preserve"> too many stop words so that we have to remove it using </w:t>
-      </w:r>
-      <w:proofErr w:type="spellStart"/>
+        <w:t>Remove the stopwords using StopWordsRemover</w:t>
+      </w:r>
+    </w:p>
+    <w:p>
+      <w:r>
+        <w:t xml:space="preserve">The words has too many stop words so that we have to remove it using </w:t>
+      </w:r>
       <w:r>
         <w:rPr>
           <w:i/>
         </w:rPr>
         <w:t>StopWordsRemover</w:t>
       </w:r>
-      <w:proofErr w:type="spellEnd"/>
       <w:r>
         <w:t>. In an empty cell, paste the following code example and press SHIFT + ENTER.</w:t>
       </w:r>
@@ -1826,26 +1571,18 @@
     </w:p>
     <w:p>
       <w:r>
+        <w:t>The noStopWords data need IDF to calculate its rank with DF-IDF computation. Thus, IDF will be calculated</w:t>
+      </w:r>
+      <w:r>
+        <w:t>.</w:t>
+      </w:r>
+      <w:r>
+        <w:t xml:space="preserve"> Then, IDF needs to be normalized to be evenly scaled to other twitter data.</w:t>
+      </w:r>
+    </w:p>
+    <w:p>
+      <w:r>
         <w:lastRenderedPageBreak/>
-        <w:t xml:space="preserve">The </w:t>
-      </w:r>
-      <w:proofErr w:type="spellStart"/>
-      <w:r>
-        <w:t>noStopWords</w:t>
-      </w:r>
-      <w:proofErr w:type="spellEnd"/>
-      <w:r>
-        <w:t xml:space="preserve"> data need IDF to calculate its rank with DF-IDF computation. Thus, IDF will be calculated</w:t>
-      </w:r>
-      <w:r>
-        <w:t>.</w:t>
-      </w:r>
-      <w:r>
-        <w:t xml:space="preserve"> Then, IDF needs to be normalized to be evenly scaled to other twitter data.</w:t>
-      </w:r>
-    </w:p>
-    <w:p>
-      <w:r>
         <w:t>In an empty cell, paste the following code example and press SHIFT + ENTER.</w:t>
       </w:r>
     </w:p>
@@ -1896,15 +1633,7 @@
         </w:numPr>
       </w:pPr>
       <w:r>
-        <w:t xml:space="preserve">Set </w:t>
-      </w:r>
-      <w:proofErr w:type="spellStart"/>
-      <w:r>
-        <w:t>KMeans</w:t>
-      </w:r>
-      <w:proofErr w:type="spellEnd"/>
-      <w:r>
-        <w:t xml:space="preserve"> model with the features and prediction column</w:t>
+        <w:t>Set KMeans model with the features and prediction column</w:t>
       </w:r>
     </w:p>
     <w:p>
@@ -1920,23 +1649,7 @@
         <w:t>We have to b</w:t>
       </w:r>
       <w:r>
-        <w:t xml:space="preserve">uild pipeline with Tokenizer, Remover, </w:t>
-      </w:r>
-      <w:proofErr w:type="spellStart"/>
-      <w:r>
-        <w:t>HashingTF</w:t>
-      </w:r>
-      <w:proofErr w:type="spellEnd"/>
-      <w:r>
-        <w:t xml:space="preserve">, IDF, Normalizer, </w:t>
-      </w:r>
-      <w:proofErr w:type="spellStart"/>
-      <w:r>
-        <w:t>KMeans</w:t>
-      </w:r>
-      <w:proofErr w:type="spellEnd"/>
-      <w:r>
-        <w:t xml:space="preserve"> model</w:t>
+        <w:t>uild pipeline with Tokenizer, Remover, HashingTF, IDF, Normalizer, KMeans model</w:t>
       </w:r>
       <w:r>
         <w:t>.</w:t>
@@ -1947,14 +1660,12 @@
       <w:r>
         <w:t xml:space="preserve">We have to train the model with </w:t>
       </w:r>
-      <w:proofErr w:type="spellStart"/>
       <w:r>
         <w:rPr>
           <w:i/>
         </w:rPr>
         <w:t>dataLoweredDF</w:t>
       </w:r>
-      <w:proofErr w:type="spellEnd"/>
       <w:r>
         <w:t xml:space="preserve"> data above.</w:t>
       </w:r>
@@ -1972,142 +1683,57 @@
     <w:p>
       <w:pPr>
         <w:pStyle w:val="Code"/>
-        <w:rPr>
-          <w:rFonts w:ascii="Courier New" w:eastAsia="Times New Roman" w:hAnsi="Courier New" w:cs="Courier New"/>
-          <w:color w:val="auto"/>
-          <w:sz w:val="20"/>
-          <w:szCs w:val="20"/>
-          <w:lang w:eastAsia="ko-KR"/>
-        </w:rPr>
-      </w:pPr>
-      <w:r>
-        <w:rPr>
-          <w:rFonts w:ascii="Courier New" w:eastAsia="Times New Roman" w:hAnsi="Courier New" w:cs="Courier New"/>
-          <w:color w:val="auto"/>
-          <w:sz w:val="20"/>
-          <w:szCs w:val="20"/>
-          <w:lang w:eastAsia="ko-KR"/>
-        </w:rPr>
+        <w:ind w:left="360"/>
+      </w:pPr>
+      <w:r>
         <w:t xml:space="preserve">val kmeans = new KMeans().setFeaturesCol("features").setPredictionCol("prediction").setK(numClusters).setSeed(0) </w:t>
       </w:r>
     </w:p>
     <w:p>
       <w:pPr>
         <w:pStyle w:val="Code"/>
-        <w:rPr>
-          <w:rFonts w:ascii="Courier New" w:eastAsia="Times New Roman" w:hAnsi="Courier New" w:cs="Courier New"/>
-          <w:color w:val="auto"/>
-          <w:sz w:val="20"/>
-          <w:szCs w:val="20"/>
-          <w:lang w:eastAsia="ko-KR"/>
-        </w:rPr>
-      </w:pPr>
-      <w:r>
-        <w:rPr>
-          <w:rFonts w:ascii="Courier New" w:eastAsia="Times New Roman" w:hAnsi="Courier New" w:cs="Courier New"/>
-          <w:color w:val="auto"/>
-          <w:sz w:val="20"/>
-          <w:szCs w:val="20"/>
-          <w:lang w:eastAsia="ko-KR"/>
-        </w:rPr>
+        <w:ind w:left="360"/>
+      </w:pPr>
+      <w:r>
         <w:t xml:space="preserve"> </w:t>
       </w:r>
     </w:p>
     <w:p>
       <w:pPr>
         <w:pStyle w:val="Code"/>
-        <w:rPr>
-          <w:rFonts w:ascii="Courier New" w:eastAsia="Times New Roman" w:hAnsi="Courier New" w:cs="Courier New"/>
-          <w:color w:val="auto"/>
-          <w:sz w:val="20"/>
-          <w:szCs w:val="20"/>
-          <w:lang w:eastAsia="ko-KR"/>
-        </w:rPr>
-      </w:pPr>
-      <w:r>
-        <w:rPr>
-          <w:rFonts w:ascii="Courier New" w:eastAsia="Times New Roman" w:hAnsi="Courier New" w:cs="Courier New"/>
-          <w:color w:val="auto"/>
-          <w:sz w:val="20"/>
-          <w:szCs w:val="20"/>
-          <w:lang w:eastAsia="ko-KR"/>
-        </w:rPr>
+        <w:ind w:left="360"/>
+      </w:pPr>
+      <w:r>
         <w:t>val pipeline = new Pipeline().setStages(Array(tokenizer, remover, hashingTF, idf, normalizer, kmeans))</w:t>
       </w:r>
     </w:p>
     <w:p>
       <w:pPr>
         <w:pStyle w:val="Code"/>
-        <w:rPr>
-          <w:rFonts w:ascii="Courier New" w:eastAsia="Times New Roman" w:hAnsi="Courier New" w:cs="Courier New"/>
-          <w:color w:val="auto"/>
-          <w:sz w:val="20"/>
-          <w:szCs w:val="20"/>
-          <w:lang w:eastAsia="ko-KR"/>
-        </w:rPr>
-      </w:pPr>
-    </w:p>
-    <w:p>
-      <w:pPr>
-        <w:pStyle w:val="Code"/>
-        <w:rPr>
-          <w:rFonts w:ascii="Courier New" w:eastAsia="Times New Roman" w:hAnsi="Courier New" w:cs="Courier New"/>
-          <w:color w:val="auto"/>
-          <w:sz w:val="20"/>
-          <w:szCs w:val="20"/>
-          <w:lang w:eastAsia="ko-KR"/>
-        </w:rPr>
-      </w:pPr>
-      <w:r>
-        <w:rPr>
-          <w:rFonts w:ascii="Courier New" w:eastAsia="Times New Roman" w:hAnsi="Courier New" w:cs="Courier New"/>
-          <w:color w:val="auto"/>
-          <w:sz w:val="20"/>
-          <w:szCs w:val="20"/>
-          <w:lang w:eastAsia="ko-KR"/>
-        </w:rPr>
+        <w:ind w:left="360"/>
+      </w:pPr>
+    </w:p>
+    <w:p>
+      <w:pPr>
+        <w:pStyle w:val="Code"/>
+        <w:ind w:left="360"/>
+      </w:pPr>
+      <w:r>
         <w:t>// train the model</w:t>
       </w:r>
     </w:p>
     <w:p>
       <w:pPr>
         <w:pStyle w:val="Code"/>
-        <w:rPr>
-          <w:rFonts w:ascii="Courier New" w:eastAsia="Times New Roman" w:hAnsi="Courier New" w:cs="Courier New"/>
-          <w:color w:val="auto"/>
-          <w:sz w:val="20"/>
-          <w:szCs w:val="20"/>
-          <w:lang w:eastAsia="ko-KR"/>
-        </w:rPr>
-      </w:pPr>
-      <w:r>
-        <w:rPr>
-          <w:rFonts w:ascii="Courier New" w:eastAsia="Times New Roman" w:hAnsi="Courier New" w:cs="Courier New"/>
-          <w:color w:val="auto"/>
-          <w:sz w:val="20"/>
-          <w:szCs w:val="20"/>
-          <w:lang w:eastAsia="ko-KR"/>
-        </w:rPr>
+        <w:ind w:left="360"/>
+      </w:pPr>
+      <w:r>
         <w:t xml:space="preserve">val </w:t>
       </w:r>
       <w:r>
-        <w:rPr>
-          <w:rFonts w:ascii="Courier New" w:eastAsia="Times New Roman" w:hAnsi="Courier New" w:cs="Courier New"/>
-          <w:color w:val="auto"/>
-          <w:sz w:val="20"/>
-          <w:szCs w:val="20"/>
-          <w:lang w:eastAsia="ko-KR"/>
-        </w:rPr>
         <w:t>model = pipeline.fit(data</w:t>
       </w:r>
       <w:r>
-        <w:rPr>
-          <w:rFonts w:ascii="Courier New" w:eastAsia="Times New Roman" w:hAnsi="Courier New" w:cs="Courier New"/>
-          <w:color w:val="auto"/>
-          <w:sz w:val="20"/>
-          <w:szCs w:val="20"/>
-          <w:lang w:eastAsia="ko-KR"/>
-        </w:rPr>
         <w:t>DF)</w:t>
       </w:r>
     </w:p>
@@ -2310,113 +1936,108 @@
         <w:ind w:left="360"/>
       </w:pPr>
       <w:r>
+        <w:t>+----------+-----+</w:t>
+      </w:r>
+    </w:p>
+    <w:p>
+      <w:pPr>
+        <w:pStyle w:val="Code"/>
+        <w:ind w:left="360"/>
+      </w:pPr>
+      <w:r>
+        <w:t>|         0|    7|</w:t>
+      </w:r>
+    </w:p>
+    <w:p>
+      <w:pPr>
+        <w:pStyle w:val="Code"/>
+        <w:ind w:left="360"/>
+      </w:pPr>
+      <w:r>
+        <w:t>|         1|   11|</w:t>
+      </w:r>
+    </w:p>
+    <w:p>
+      <w:pPr>
+        <w:pStyle w:val="Code"/>
+        <w:ind w:left="360"/>
+      </w:pPr>
+      <w:r>
+        <w:t>|         2|    6|</w:t>
+      </w:r>
+    </w:p>
+    <w:p>
+      <w:pPr>
+        <w:pStyle w:val="Code"/>
+        <w:ind w:left="360"/>
+      </w:pPr>
+      <w:r>
+        <w:t>|         3|   15|</w:t>
+      </w:r>
+    </w:p>
+    <w:p>
+      <w:pPr>
+        <w:pStyle w:val="Code"/>
+        <w:ind w:left="360"/>
+      </w:pPr>
+      <w:r>
+        <w:t>|         4|   11|</w:t>
+      </w:r>
+    </w:p>
+    <w:p>
+      <w:pPr>
+        <w:pStyle w:val="Code"/>
+        <w:ind w:left="360"/>
+      </w:pPr>
+      <w:r>
         <w:lastRenderedPageBreak/>
+        <w:t>|         5|  103|</w:t>
+      </w:r>
+    </w:p>
+    <w:p>
+      <w:pPr>
+        <w:pStyle w:val="Code"/>
+        <w:ind w:left="360"/>
+      </w:pPr>
+      <w:r>
+        <w:t>|         6|   40|</w:t>
+      </w:r>
+    </w:p>
+    <w:p>
+      <w:pPr>
+        <w:pStyle w:val="Code"/>
+        <w:ind w:left="360"/>
+      </w:pPr>
+      <w:r>
+        <w:t>|         7|    1|</w:t>
+      </w:r>
+    </w:p>
+    <w:p>
+      <w:pPr>
+        <w:pStyle w:val="Code"/>
+        <w:ind w:left="360"/>
+      </w:pPr>
+      <w:r>
+        <w:t>|         8|    4|</w:t>
+      </w:r>
+    </w:p>
+    <w:p>
+      <w:pPr>
+        <w:pStyle w:val="Code"/>
+        <w:ind w:left="360"/>
+      </w:pPr>
+      <w:r>
+        <w:t>|         9|    2|</w:t>
+      </w:r>
+    </w:p>
+    <w:p>
+      <w:pPr>
+        <w:pStyle w:val="Code"/>
+        <w:ind w:left="360"/>
+      </w:pPr>
+      <w:r>
         <w:t>+----------+-----+</w:t>
       </w:r>
-    </w:p>
-    <w:p>
-      <w:pPr>
-        <w:pStyle w:val="Code"/>
-        <w:ind w:left="360"/>
-      </w:pPr>
-      <w:r>
-        <w:t>|         0|    7|</w:t>
-      </w:r>
-    </w:p>
-    <w:p>
-      <w:pPr>
-        <w:pStyle w:val="Code"/>
-        <w:ind w:left="360"/>
-      </w:pPr>
-      <w:r>
-        <w:t>|         1|   11|</w:t>
-      </w:r>
-    </w:p>
-    <w:p>
-      <w:pPr>
-        <w:pStyle w:val="Code"/>
-        <w:ind w:left="360"/>
-      </w:pPr>
-      <w:r>
-        <w:t>|         2|    6|</w:t>
-      </w:r>
-    </w:p>
-    <w:p>
-      <w:pPr>
-        <w:pStyle w:val="Code"/>
-        <w:ind w:left="360"/>
-      </w:pPr>
-      <w:r>
-        <w:t>|         3|   15|</w:t>
-      </w:r>
-    </w:p>
-    <w:p>
-      <w:pPr>
-        <w:pStyle w:val="Code"/>
-        <w:ind w:left="360"/>
-      </w:pPr>
-      <w:r>
-        <w:t>|         4|   11|</w:t>
-      </w:r>
-    </w:p>
-    <w:p>
-      <w:pPr>
-        <w:pStyle w:val="Code"/>
-        <w:ind w:left="360"/>
-      </w:pPr>
-      <w:r>
-        <w:t>|         5|  103|</w:t>
-      </w:r>
-    </w:p>
-    <w:p>
-      <w:pPr>
-        <w:pStyle w:val="Code"/>
-        <w:ind w:left="360"/>
-      </w:pPr>
-      <w:r>
-        <w:t>|         6|   40|</w:t>
-      </w:r>
-    </w:p>
-    <w:p>
-      <w:pPr>
-        <w:pStyle w:val="Code"/>
-        <w:ind w:left="360"/>
-      </w:pPr>
-      <w:r>
-        <w:t>|         7|    1|</w:t>
-      </w:r>
-    </w:p>
-    <w:p>
-      <w:pPr>
-        <w:pStyle w:val="Code"/>
-        <w:ind w:left="360"/>
-      </w:pPr>
-      <w:r>
-        <w:t>|         8|    4|</w:t>
-      </w:r>
-    </w:p>
-    <w:p>
-      <w:pPr>
-        <w:pStyle w:val="Code"/>
-        <w:ind w:left="360"/>
-      </w:pPr>
-      <w:r>
-        <w:t>|         9|    2|</w:t>
-      </w:r>
-    </w:p>
-    <w:p>
-      <w:pPr>
-        <w:pStyle w:val="Code"/>
-        <w:ind w:left="360"/>
-      </w:pPr>
-      <w:r>
-        <w:t>+----------+-----+</w:t>
-      </w:r>
-    </w:p>
-    <w:p>
-      <w:pPr>
-        <w:pStyle w:val="NoSpacing"/>
-      </w:pPr>
     </w:p>
     <w:p>
       <w:pPr>
@@ -2435,15 +2056,7 @@
         <w:t xml:space="preserve">We can </w:t>
       </w:r>
       <w:r>
-        <w:t>create a table and name it "</w:t>
-      </w:r>
-      <w:proofErr w:type="spellStart"/>
-      <w:r>
-        <w:t>predictionsDF</w:t>
-      </w:r>
-      <w:proofErr w:type="spellEnd"/>
-      <w:r>
-        <w:t>"</w:t>
+        <w:t>create a table and name it "predictionsDF"</w:t>
       </w:r>
       <w:r>
         <w:t>.</w:t>
@@ -2469,7 +2082,38 @@
     </w:p>
     <w:p>
       <w:r>
-        <w:t>In an empty cell, paste the following code example and press SHIFT + ENTER.</w:t>
+        <w:t xml:space="preserve">In an empty cell, paste the following code example and press SHIFT + ENTER to create the table called </w:t>
+      </w:r>
+      <w:r>
+        <w:t>"predictionsDF"</w:t>
+      </w:r>
+      <w:r>
+        <w:t>.</w:t>
+      </w:r>
+    </w:p>
+    <w:p>
+      <w:pPr>
+        <w:pStyle w:val="Code"/>
+        <w:ind w:left="360"/>
+      </w:pPr>
+      <w:r>
+        <w:t>predictionsDF.registerTempTable("predictionsDF")</w:t>
+      </w:r>
+    </w:p>
+    <w:p>
+      <w:r>
+        <w:t>In an</w:t>
+      </w:r>
+      <w:r>
+        <w:t>other</w:t>
+      </w:r>
+      <w:bookmarkStart w:id="0" w:name="_GoBack"/>
+      <w:bookmarkEnd w:id="0"/>
+      <w:r>
+        <w:t xml:space="preserve"> empty cell, paste the following code exampl</w:t>
+      </w:r>
+      <w:r>
+        <w:t>e and press SHIFT + ENTER to run SQL on the table we just created.</w:t>
       </w:r>
     </w:p>
     <w:p>
@@ -2803,6 +2447,7 @@
         <w:ind w:left="360"/>
       </w:pPr>
       <w:r>
+        <w:lastRenderedPageBreak/>
         <w:t xml:space="preserve">limit 30    </w:t>
       </w:r>
     </w:p>
@@ -2830,11 +2475,9 @@
       <w:r>
         <w:t xml:space="preserve">social, big data, </w:t>
       </w:r>
-      <w:proofErr w:type="spellStart"/>
       <w:r>
         <w:t>DevOPs</w:t>
       </w:r>
-      <w:proofErr w:type="spellEnd"/>
       <w:r>
         <w:t>....</w:t>
       </w:r>
@@ -3174,7 +2817,6 @@
                 <w:lang w:eastAsia="ja-JP"/>
               </w:rPr>
             </w:pPr>
-            <w:proofErr w:type="spellStart"/>
             <w:r>
               <w:rPr>
                 <w:rFonts w:ascii="Consolas" w:eastAsia="Times New Roman" w:hAnsi="Consolas" w:cs="Consolas"/>
@@ -3185,7 +2827,6 @@
               </w:rPr>
               <w:t>BigData</w:t>
             </w:r>
-            <w:proofErr w:type="spellEnd"/>
           </w:p>
         </w:tc>
         <w:tc>
@@ -3248,7 +2889,6 @@
                 <w:lang w:eastAsia="ja-JP"/>
               </w:rPr>
             </w:pPr>
-            <w:proofErr w:type="spellStart"/>
             <w:r>
               <w:rPr>
                 <w:rFonts w:ascii="Consolas" w:eastAsia="Times New Roman" w:hAnsi="Consolas" w:cs="Consolas"/>
@@ -3259,7 +2899,6 @@
               </w:rPr>
               <w:t>IoT</w:t>
             </w:r>
-            <w:proofErr w:type="spellEnd"/>
           </w:p>
         </w:tc>
         <w:tc>
@@ -3363,7 +3002,6 @@
                 <w:lang w:eastAsia="ja-JP"/>
               </w:rPr>
             </w:pPr>
-            <w:proofErr w:type="spellStart"/>
             <w:r>
               <w:rPr>
                 <w:rFonts w:ascii="Consolas" w:eastAsia="Times New Roman" w:hAnsi="Consolas" w:cs="Consolas"/>
@@ -3374,7 +3012,6 @@
               </w:rPr>
               <w:t>BigData</w:t>
             </w:r>
-            <w:proofErr w:type="spellEnd"/>
           </w:p>
         </w:tc>
         <w:tc>
@@ -3437,7 +3074,6 @@
                 <w:lang w:eastAsia="ja-JP"/>
               </w:rPr>
             </w:pPr>
-            <w:proofErr w:type="spellStart"/>
             <w:r>
               <w:rPr>
                 <w:rFonts w:ascii="Consolas" w:eastAsia="Times New Roman" w:hAnsi="Consolas" w:cs="Consolas"/>
@@ -3448,7 +3084,6 @@
               </w:rPr>
               <w:t>IoT</w:t>
             </w:r>
-            <w:proofErr w:type="spellEnd"/>
           </w:p>
         </w:tc>
         <w:tc>
@@ -3552,7 +3187,6 @@
                 <w:lang w:eastAsia="ja-JP"/>
               </w:rPr>
             </w:pPr>
-            <w:proofErr w:type="spellStart"/>
             <w:r>
               <w:rPr>
                 <w:rFonts w:ascii="Consolas" w:eastAsia="Times New Roman" w:hAnsi="Consolas" w:cs="Consolas"/>
@@ -3563,7 +3197,6 @@
               </w:rPr>
               <w:t>BigData</w:t>
             </w:r>
-            <w:proofErr w:type="spellEnd"/>
           </w:p>
         </w:tc>
         <w:tc>
@@ -3626,7 +3259,6 @@
                 <w:lang w:eastAsia="ja-JP"/>
               </w:rPr>
             </w:pPr>
-            <w:proofErr w:type="spellStart"/>
             <w:r>
               <w:rPr>
                 <w:rFonts w:ascii="Consolas" w:eastAsia="Times New Roman" w:hAnsi="Consolas" w:cs="Consolas"/>
@@ -3637,7 +3269,6 @@
               </w:rPr>
               <w:t>IoT</w:t>
             </w:r>
-            <w:proofErr w:type="spellEnd"/>
           </w:p>
         </w:tc>
         <w:tc>
@@ -3741,7 +3372,6 @@
                 <w:lang w:eastAsia="ja-JP"/>
               </w:rPr>
             </w:pPr>
-            <w:proofErr w:type="spellStart"/>
             <w:r>
               <w:rPr>
                 <w:rFonts w:ascii="Consolas" w:eastAsia="Times New Roman" w:hAnsi="Consolas" w:cs="Consolas"/>
@@ -3752,7 +3382,6 @@
               </w:rPr>
               <w:t>BigData</w:t>
             </w:r>
-            <w:proofErr w:type="spellEnd"/>
           </w:p>
         </w:tc>
         <w:tc>
@@ -3815,7 +3444,6 @@
                 <w:lang w:eastAsia="ja-JP"/>
               </w:rPr>
             </w:pPr>
-            <w:proofErr w:type="spellStart"/>
             <w:r>
               <w:rPr>
                 <w:rFonts w:ascii="Consolas" w:eastAsia="Times New Roman" w:hAnsi="Consolas" w:cs="Consolas"/>
@@ -3826,7 +3454,6 @@
               </w:rPr>
               <w:t>IoT</w:t>
             </w:r>
-            <w:proofErr w:type="spellEnd"/>
           </w:p>
         </w:tc>
         <w:tc>
@@ -3930,7 +3557,6 @@
                 <w:lang w:eastAsia="ja-JP"/>
               </w:rPr>
             </w:pPr>
-            <w:proofErr w:type="spellStart"/>
             <w:r>
               <w:rPr>
                 <w:rFonts w:ascii="Consolas" w:eastAsia="Times New Roman" w:hAnsi="Consolas" w:cs="Consolas"/>
@@ -3941,7 +3567,6 @@
               </w:rPr>
               <w:t>BigData</w:t>
             </w:r>
-            <w:proofErr w:type="spellEnd"/>
           </w:p>
         </w:tc>
         <w:tc>
@@ -4004,7 +3629,6 @@
                 <w:lang w:eastAsia="ja-JP"/>
               </w:rPr>
             </w:pPr>
-            <w:proofErr w:type="spellStart"/>
             <w:r>
               <w:rPr>
                 <w:rFonts w:ascii="Consolas" w:eastAsia="Times New Roman" w:hAnsi="Consolas" w:cs="Consolas"/>
@@ -4015,7 +3639,6 @@
               </w:rPr>
               <w:t>IoT</w:t>
             </w:r>
-            <w:proofErr w:type="spellEnd"/>
           </w:p>
         </w:tc>
         <w:tc>
@@ -4119,7 +3742,6 @@
                 <w:lang w:eastAsia="ja-JP"/>
               </w:rPr>
             </w:pPr>
-            <w:proofErr w:type="spellStart"/>
             <w:r>
               <w:rPr>
                 <w:rFonts w:ascii="Consolas" w:eastAsia="Times New Roman" w:hAnsi="Consolas" w:cs="Consolas"/>
@@ -4130,7 +3752,6 @@
               </w:rPr>
               <w:t>BigData</w:t>
             </w:r>
-            <w:proofErr w:type="spellEnd"/>
           </w:p>
         </w:tc>
         <w:tc>
@@ -4193,7 +3814,6 @@
                 <w:lang w:eastAsia="ja-JP"/>
               </w:rPr>
             </w:pPr>
-            <w:proofErr w:type="spellStart"/>
             <w:r>
               <w:rPr>
                 <w:rFonts w:ascii="Consolas" w:eastAsia="Times New Roman" w:hAnsi="Consolas" w:cs="Consolas"/>
@@ -4204,7 +3824,6 @@
               </w:rPr>
               <w:t>IoT</w:t>
             </w:r>
-            <w:proofErr w:type="spellEnd"/>
           </w:p>
         </w:tc>
         <w:tc>
@@ -4308,7 +3927,6 @@
                 <w:lang w:eastAsia="ja-JP"/>
               </w:rPr>
             </w:pPr>
-            <w:proofErr w:type="spellStart"/>
             <w:r>
               <w:rPr>
                 <w:rFonts w:ascii="Consolas" w:eastAsia="Times New Roman" w:hAnsi="Consolas" w:cs="Consolas"/>
@@ -4319,7 +3937,6 @@
               </w:rPr>
               <w:t>BigData</w:t>
             </w:r>
-            <w:proofErr w:type="spellEnd"/>
           </w:p>
         </w:tc>
         <w:tc>
@@ -4382,7 +3999,6 @@
                 <w:lang w:eastAsia="ja-JP"/>
               </w:rPr>
             </w:pPr>
-            <w:proofErr w:type="spellStart"/>
             <w:r>
               <w:rPr>
                 <w:rFonts w:ascii="Consolas" w:eastAsia="Times New Roman" w:hAnsi="Consolas" w:cs="Consolas"/>
@@ -4393,7 +4009,6 @@
               </w:rPr>
               <w:t>IoT</w:t>
             </w:r>
-            <w:proofErr w:type="spellEnd"/>
           </w:p>
         </w:tc>
         <w:tc>
@@ -4481,11 +4096,9 @@
       <w:r>
         <w:t xml:space="preserve">Create a predictive analysis application that uses </w:t>
       </w:r>
-      <w:proofErr w:type="spellStart"/>
       <w:r>
         <w:t>KMeans</w:t>
       </w:r>
-      <w:proofErr w:type="spellEnd"/>
       <w:r>
         <w:t xml:space="preserve"> for </w:t>
       </w:r>
@@ -4508,15 +4121,7 @@
         <w:t xml:space="preserve">Parse natural language input data </w:t>
       </w:r>
       <w:r>
-        <w:t xml:space="preserve">in </w:t>
-      </w:r>
-      <w:proofErr w:type="spellStart"/>
-      <w:r>
-        <w:t>Json</w:t>
-      </w:r>
-      <w:proofErr w:type="spellEnd"/>
-      <w:r>
-        <w:t xml:space="preserve"> </w:t>
+        <w:t xml:space="preserve">in Json </w:t>
       </w:r>
       <w:r>
         <w:t xml:space="preserve">into a </w:t>
@@ -4531,23 +4136,7 @@
         <w:t>that is composed of the 5 stages:</w:t>
       </w:r>
       <w:r>
-        <w:t xml:space="preserve"> Tokenizer, Remover, </w:t>
-      </w:r>
-      <w:proofErr w:type="spellStart"/>
-      <w:r>
-        <w:t>HashingTF</w:t>
-      </w:r>
-      <w:proofErr w:type="spellEnd"/>
-      <w:r>
-        <w:t xml:space="preserve">, IDF, Normalizer, </w:t>
-      </w:r>
-      <w:proofErr w:type="spellStart"/>
-      <w:r>
-        <w:t>KMeans</w:t>
-      </w:r>
-      <w:proofErr w:type="spellEnd"/>
-      <w:r>
-        <w:t xml:space="preserve"> model</w:t>
+        <w:t xml:space="preserve"> Tokenizer, Remover, HashingTF, IDF, Normalizer, KMeans model</w:t>
       </w:r>
     </w:p>
     <w:p>
@@ -8629,7 +8218,7 @@
 </file>
 
 <file path=customXml/itemProps1.xml><?xml version="1.0" encoding="utf-8"?>
-<ds:datastoreItem xmlns:ds="http://schemas.openxmlformats.org/officeDocument/2006/customXml" ds:itemID="{2AA3080C-0F42-F546-898D-DCDC03894FA9}">
+<ds:datastoreItem xmlns:ds="http://schemas.openxmlformats.org/officeDocument/2006/customXml" ds:itemID="{C68289AE-FCB8-374E-8917-FE0FC88089BD}">
   <ds:schemaRefs>
     <ds:schemaRef ds:uri="http://schemas.openxmlformats.org/officeDocument/2006/bibliography"/>
   </ds:schemaRefs>
@@ -8637,7 +8226,7 @@
 </file>
 
 <file path=customXml/itemProps2.xml><?xml version="1.0" encoding="utf-8"?>
-<ds:datastoreItem xmlns:ds="http://schemas.openxmlformats.org/officeDocument/2006/customXml" ds:itemID="{41246A59-091F-9743-A5DC-488A6AD8823A}">
+<ds:datastoreItem xmlns:ds="http://schemas.openxmlformats.org/officeDocument/2006/customXml" ds:itemID="{D6BFCAFD-047A-9B4F-96FF-4B38D67BBFB5}">
   <ds:schemaRefs>
     <ds:schemaRef ds:uri="http://schemas.openxmlformats.org/officeDocument/2006/bibliography"/>
   </ds:schemaRefs>

</xml_diff>